<commit_message>
Update Projektdokumentation_Backend.docx with revised table of contents and added C4-Diagramm section
</commit_message>
<xml_diff>
--- a/02_Backend/!_Docs/Projektdokumentation_Backend.docx
+++ b/02_Backend/!_Docs/Projektdokumentation_Backend.docx
@@ -225,12 +225,14 @@
                 <w:color w:val="D9D9D9" w:themeColor="background1" w:themeShade="D9"/>
               </w:rPr>
             </w:pPr>
+            <w:proofErr w:type="spellStart"/>
             <w:r>
               <w:rPr>
                 <w:rFonts w:ascii="Arial" w:hAnsi="Arial" w:cs="Arial"/>
               </w:rPr>
               <w:t>MBot</w:t>
             </w:r>
+            <w:proofErr w:type="spellEnd"/>
             <w:r>
               <w:rPr>
                 <w:rFonts w:ascii="Arial" w:hAnsi="Arial" w:cs="Arial"/>
@@ -278,11 +280,19 @@
                 <w:color w:val="D9D9D9" w:themeColor="background1" w:themeShade="D9"/>
               </w:rPr>
             </w:pPr>
-            <w:r>
-              <w:rPr>
-                <w:rFonts w:ascii="Arial" w:hAnsi="Arial" w:cs="Arial"/>
-              </w:rPr>
-              <w:t xml:space="preserve">Aberger Jonas, Haslinger Fabian, </w:t>
+            <w:proofErr w:type="spellStart"/>
+            <w:r>
+              <w:rPr>
+                <w:rFonts w:ascii="Arial" w:hAnsi="Arial" w:cs="Arial"/>
+              </w:rPr>
+              <w:t>Aberger</w:t>
+            </w:r>
+            <w:proofErr w:type="spellEnd"/>
+            <w:r>
+              <w:rPr>
+                <w:rFonts w:ascii="Arial" w:hAnsi="Arial" w:cs="Arial"/>
+              </w:rPr>
+              <w:t xml:space="preserve"> Jonas, Haslinger Fabian, </w:t>
             </w:r>
             <w:r>
               <w:rPr>
@@ -1360,7 +1370,35 @@
                 <w:color w:val="000000" w:themeColor="text1"/>
                 <w:sz w:val="20"/>
               </w:rPr>
-              <w:t>Jonas Aberger</w:t>
+              <w:t xml:space="preserve">Jonas </w:t>
+            </w:r>
+            <w:proofErr w:type="spellStart"/>
+            <w:r>
+              <w:rPr>
+                <w:rFonts w:ascii="Arial" w:hAnsi="Arial" w:cs="Arial"/>
+                <w:color w:val="000000" w:themeColor="text1"/>
+                <w:sz w:val="20"/>
+              </w:rPr>
+              <w:t>Aberger</w:t>
+            </w:r>
+            <w:proofErr w:type="spellEnd"/>
+          </w:p>
+          <w:p>
+            <w:pPr>
+              <w:jc w:val="center"/>
+              <w:rPr>
+                <w:rFonts w:ascii="Arial" w:hAnsi="Arial" w:cs="Arial"/>
+                <w:color w:val="000000" w:themeColor="text1"/>
+                <w:sz w:val="20"/>
+              </w:rPr>
+            </w:pPr>
+            <w:r>
+              <w:rPr>
+                <w:rFonts w:ascii="Arial" w:hAnsi="Arial" w:cs="Arial"/>
+                <w:color w:val="000000" w:themeColor="text1"/>
+                <w:sz w:val="20"/>
+              </w:rPr>
+              <w:t>Fabian Haslinger</w:t>
             </w:r>
           </w:p>
         </w:tc>
@@ -1644,6 +1682,7 @@
                 <w:sz w:val="20"/>
               </w:rPr>
             </w:pPr>
+            <w:proofErr w:type="spellStart"/>
             <w:r>
               <w:rPr>
                 <w:rFonts w:ascii="Arial" w:hAnsi="Arial" w:cs="Arial"/>
@@ -1658,7 +1697,16 @@
                 <w:color w:val="000000" w:themeColor="text1"/>
                 <w:sz w:val="20"/>
               </w:rPr>
-              <w:t>view + Sprint 5</w:t>
+              <w:t>view</w:t>
+            </w:r>
+            <w:proofErr w:type="spellEnd"/>
+            <w:r>
+              <w:rPr>
+                <w:rFonts w:ascii="Arial" w:hAnsi="Arial" w:cs="Arial"/>
+                <w:color w:val="000000" w:themeColor="text1"/>
+                <w:sz w:val="20"/>
+              </w:rPr>
+              <w:t xml:space="preserve"> + Sprint 5</w:t>
             </w:r>
           </w:p>
         </w:tc>
@@ -1682,8 +1730,18 @@
                 <w:color w:val="000000" w:themeColor="text1"/>
                 <w:sz w:val="20"/>
               </w:rPr>
-              <w:t>Jonas Aberger</w:t>
-            </w:r>
+              <w:t xml:space="preserve">Jonas </w:t>
+            </w:r>
+            <w:proofErr w:type="spellStart"/>
+            <w:r>
+              <w:rPr>
+                <w:rFonts w:ascii="Arial" w:hAnsi="Arial" w:cs="Arial"/>
+                <w:color w:val="000000" w:themeColor="text1"/>
+                <w:sz w:val="20"/>
+              </w:rPr>
+              <w:t>Aberger</w:t>
+            </w:r>
+            <w:proofErr w:type="spellEnd"/>
           </w:p>
         </w:tc>
       </w:tr>
@@ -1735,7 +1793,7 @@
           <w:rFonts w:eastAsiaTheme="minorEastAsia"/>
           <w:noProof/>
           <w:kern w:val="2"/>
-          <w:lang w:val="de-AT" w:eastAsia="de-AT"/>
+          <w:lang w:eastAsia="de-DE"/>
           <w14:ligatures w14:val="standardContextual"/>
         </w:rPr>
       </w:pPr>
@@ -1763,7 +1821,7 @@
         </w:rPr>
         <w:fldChar w:fldCharType="separate"/>
       </w:r>
-      <w:hyperlink w:anchor="_Toc200443208" w:history="1">
+      <w:hyperlink w:anchor="_Toc200520671" w:history="1">
         <w:r>
           <w:rPr>
             <w:rStyle w:val="Hyperlink"/>
@@ -1776,7 +1834,7 @@
             <w:rFonts w:eastAsiaTheme="minorEastAsia"/>
             <w:noProof/>
             <w:kern w:val="2"/>
-            <w:lang w:val="de-AT" w:eastAsia="de-AT"/>
+            <w:lang w:eastAsia="de-DE"/>
             <w14:ligatures w14:val="standardContextual"/>
           </w:rPr>
           <w:tab/>
@@ -1804,7 +1862,7 @@
           <w:rPr>
             <w:noProof/>
           </w:rPr>
-          <w:instrText xml:space="preserve"> PAGEREF _Toc200443208 \h </w:instrText>
+          <w:instrText xml:space="preserve"> PAGEREF _Toc200520671 \h </w:instrText>
         </w:r>
         <w:r>
           <w:rPr>
@@ -1842,11 +1900,11 @@
           <w:rFonts w:eastAsiaTheme="minorEastAsia"/>
           <w:noProof/>
           <w:kern w:val="2"/>
-          <w:lang w:val="de-AT" w:eastAsia="de-AT"/>
+          <w:lang w:eastAsia="de-DE"/>
           <w14:ligatures w14:val="standardContextual"/>
         </w:rPr>
       </w:pPr>
-      <w:hyperlink w:anchor="_Toc200443209" w:history="1">
+      <w:hyperlink w:anchor="_Toc200520672" w:history="1">
         <w:r>
           <w:rPr>
             <w:rStyle w:val="Hyperlink"/>
@@ -1870,7 +1928,7 @@
           <w:rPr>
             <w:noProof/>
           </w:rPr>
-          <w:instrText xml:space="preserve"> PAGEREF _Toc200443209 \h </w:instrText>
+          <w:instrText xml:space="preserve"> PAGEREF _Toc200520672 \h </w:instrText>
         </w:r>
         <w:r>
           <w:rPr>
@@ -1908,11 +1966,11 @@
           <w:rFonts w:eastAsiaTheme="minorEastAsia"/>
           <w:noProof/>
           <w:kern w:val="2"/>
-          <w:lang w:val="de-AT" w:eastAsia="de-AT"/>
+          <w:lang w:eastAsia="de-DE"/>
           <w14:ligatures w14:val="standardContextual"/>
         </w:rPr>
       </w:pPr>
-      <w:hyperlink w:anchor="_Toc200443210" w:history="1">
+      <w:hyperlink w:anchor="_Toc200520673" w:history="1">
         <w:r>
           <w:rPr>
             <w:rStyle w:val="Hyperlink"/>
@@ -1925,7 +1983,7 @@
             <w:rFonts w:eastAsiaTheme="minorEastAsia"/>
             <w:noProof/>
             <w:kern w:val="2"/>
-            <w:lang w:val="de-AT" w:eastAsia="de-AT"/>
+            <w:lang w:eastAsia="de-DE"/>
             <w14:ligatures w14:val="standardContextual"/>
           </w:rPr>
           <w:tab/>
@@ -1953,7 +2011,7 @@
           <w:rPr>
             <w:noProof/>
           </w:rPr>
-          <w:instrText xml:space="preserve"> PAGEREF _Toc200443210 \h </w:instrText>
+          <w:instrText xml:space="preserve"> PAGEREF _Toc200520673 \h </w:instrText>
         </w:r>
         <w:r>
           <w:rPr>
@@ -1970,7 +2028,7 @@
           <w:rPr>
             <w:noProof/>
           </w:rPr>
-          <w:t>5</w:t>
+          <w:t>4</w:t>
         </w:r>
         <w:r>
           <w:rPr>
@@ -1991,11 +2049,11 @@
           <w:rFonts w:eastAsiaTheme="minorEastAsia"/>
           <w:noProof/>
           <w:kern w:val="2"/>
-          <w:lang w:val="de-AT" w:eastAsia="de-AT"/>
+          <w:lang w:eastAsia="de-DE"/>
           <w14:ligatures w14:val="standardContextual"/>
         </w:rPr>
       </w:pPr>
-      <w:hyperlink w:anchor="_Toc200443211" w:history="1">
+      <w:hyperlink w:anchor="_Toc200520674" w:history="1">
         <w:r>
           <w:rPr>
             <w:rStyle w:val="Hyperlink"/>
@@ -2019,7 +2077,7 @@
           <w:rPr>
             <w:noProof/>
           </w:rPr>
-          <w:instrText xml:space="preserve"> PAGEREF _Toc200443211 \h </w:instrText>
+          <w:instrText xml:space="preserve"> PAGEREF _Toc200520674 \h </w:instrText>
         </w:r>
         <w:r>
           <w:rPr>
@@ -2036,7 +2094,7 @@
           <w:rPr>
             <w:noProof/>
           </w:rPr>
-          <w:t>5</w:t>
+          <w:t>4</w:t>
         </w:r>
         <w:r>
           <w:rPr>
@@ -2057,11 +2115,11 @@
           <w:rFonts w:eastAsiaTheme="minorEastAsia"/>
           <w:noProof/>
           <w:kern w:val="2"/>
-          <w:lang w:val="de-AT" w:eastAsia="de-AT"/>
+          <w:lang w:eastAsia="de-DE"/>
           <w14:ligatures w14:val="standardContextual"/>
         </w:rPr>
       </w:pPr>
-      <w:hyperlink w:anchor="_Toc200443212" w:history="1">
+      <w:hyperlink w:anchor="_Toc200520675" w:history="1">
         <w:r>
           <w:rPr>
             <w:rStyle w:val="Hyperlink"/>
@@ -2085,7 +2143,7 @@
           <w:rPr>
             <w:noProof/>
           </w:rPr>
-          <w:instrText xml:space="preserve"> PAGEREF _Toc200443212 \h </w:instrText>
+          <w:instrText xml:space="preserve"> PAGEREF _Toc200520675 \h </w:instrText>
         </w:r>
         <w:r>
           <w:rPr>
@@ -2102,7 +2160,7 @@
           <w:rPr>
             <w:noProof/>
           </w:rPr>
-          <w:t>5</w:t>
+          <w:t>4</w:t>
         </w:r>
         <w:r>
           <w:rPr>
@@ -2123,11 +2181,11 @@
           <w:rFonts w:eastAsiaTheme="minorEastAsia"/>
           <w:noProof/>
           <w:kern w:val="2"/>
-          <w:lang w:val="de-AT" w:eastAsia="de-AT"/>
+          <w:lang w:eastAsia="de-DE"/>
           <w14:ligatures w14:val="standardContextual"/>
         </w:rPr>
       </w:pPr>
-      <w:hyperlink w:anchor="_Toc200443213" w:history="1">
+      <w:hyperlink w:anchor="_Toc200520676" w:history="1">
         <w:r>
           <w:rPr>
             <w:rStyle w:val="Hyperlink"/>
@@ -2151,7 +2209,7 @@
           <w:rPr>
             <w:noProof/>
           </w:rPr>
-          <w:instrText xml:space="preserve"> PAGEREF _Toc200443213 \h </w:instrText>
+          <w:instrText xml:space="preserve"> PAGEREF _Toc200520676 \h </w:instrText>
         </w:r>
         <w:r>
           <w:rPr>
@@ -2168,7 +2226,7 @@
           <w:rPr>
             <w:noProof/>
           </w:rPr>
-          <w:t>5</w:t>
+          <w:t>4</w:t>
         </w:r>
         <w:r>
           <w:rPr>
@@ -2189,11 +2247,11 @@
           <w:rFonts w:eastAsiaTheme="minorEastAsia"/>
           <w:noProof/>
           <w:kern w:val="2"/>
-          <w:lang w:val="de-AT" w:eastAsia="de-AT"/>
+          <w:lang w:eastAsia="de-DE"/>
           <w14:ligatures w14:val="standardContextual"/>
         </w:rPr>
       </w:pPr>
-      <w:hyperlink w:anchor="_Toc200443214" w:history="1">
+      <w:hyperlink w:anchor="_Toc200520677" w:history="1">
         <w:r>
           <w:rPr>
             <w:rStyle w:val="Hyperlink"/>
@@ -2217,7 +2275,7 @@
           <w:rPr>
             <w:noProof/>
           </w:rPr>
-          <w:instrText xml:space="preserve"> PAGEREF _Toc200443214 \h </w:instrText>
+          <w:instrText xml:space="preserve"> PAGEREF _Toc200520677 \h </w:instrText>
         </w:r>
         <w:r>
           <w:rPr>
@@ -2234,7 +2292,7 @@
           <w:rPr>
             <w:noProof/>
           </w:rPr>
-          <w:t>6</w:t>
+          <w:t>5</w:t>
         </w:r>
         <w:r>
           <w:rPr>
@@ -2255,11 +2313,11 @@
           <w:rFonts w:eastAsiaTheme="minorEastAsia"/>
           <w:noProof/>
           <w:kern w:val="2"/>
-          <w:lang w:val="de-AT" w:eastAsia="de-AT"/>
+          <w:lang w:eastAsia="de-DE"/>
           <w14:ligatures w14:val="standardContextual"/>
         </w:rPr>
       </w:pPr>
-      <w:hyperlink w:anchor="_Toc200443215" w:history="1">
+      <w:hyperlink w:anchor="_Toc200520678" w:history="1">
         <w:r>
           <w:rPr>
             <w:rStyle w:val="Hyperlink"/>
@@ -2283,7 +2341,7 @@
           <w:rPr>
             <w:noProof/>
           </w:rPr>
-          <w:instrText xml:space="preserve"> PAGEREF _Toc200443215 \h </w:instrText>
+          <w:instrText xml:space="preserve"> PAGEREF _Toc200520678 \h </w:instrText>
         </w:r>
         <w:r>
           <w:rPr>
@@ -2300,7 +2358,7 @@
           <w:rPr>
             <w:noProof/>
           </w:rPr>
-          <w:t>6</w:t>
+          <w:t>5</w:t>
         </w:r>
         <w:r>
           <w:rPr>
@@ -2321,11 +2379,11 @@
           <w:rFonts w:eastAsiaTheme="minorEastAsia"/>
           <w:noProof/>
           <w:kern w:val="2"/>
-          <w:lang w:val="de-AT" w:eastAsia="de-AT"/>
+          <w:lang w:eastAsia="de-DE"/>
           <w14:ligatures w14:val="standardContextual"/>
         </w:rPr>
       </w:pPr>
-      <w:hyperlink w:anchor="_Toc200443216" w:history="1">
+      <w:hyperlink w:anchor="_Toc200520679" w:history="1">
         <w:r>
           <w:rPr>
             <w:rStyle w:val="Hyperlink"/>
@@ -2349,7 +2407,7 @@
           <w:rPr>
             <w:noProof/>
           </w:rPr>
-          <w:instrText xml:space="preserve"> PAGEREF _Toc200443216 \h </w:instrText>
+          <w:instrText xml:space="preserve"> PAGEREF _Toc200520679 \h </w:instrText>
         </w:r>
         <w:r>
           <w:rPr>
@@ -2366,7 +2424,7 @@
           <w:rPr>
             <w:noProof/>
           </w:rPr>
-          <w:t>6</w:t>
+          <w:t>5</w:t>
         </w:r>
         <w:r>
           <w:rPr>
@@ -2387,11 +2445,11 @@
           <w:rFonts w:eastAsiaTheme="minorEastAsia"/>
           <w:noProof/>
           <w:kern w:val="2"/>
-          <w:lang w:val="de-AT" w:eastAsia="de-AT"/>
+          <w:lang w:eastAsia="de-DE"/>
           <w14:ligatures w14:val="standardContextual"/>
         </w:rPr>
       </w:pPr>
-      <w:hyperlink w:anchor="_Toc200443217" w:history="1">
+      <w:hyperlink w:anchor="_Toc200520680" w:history="1">
         <w:r>
           <w:rPr>
             <w:rStyle w:val="Hyperlink"/>
@@ -2415,7 +2473,7 @@
           <w:rPr>
             <w:noProof/>
           </w:rPr>
-          <w:instrText xml:space="preserve"> PAGEREF _Toc200443217 \h </w:instrText>
+          <w:instrText xml:space="preserve"> PAGEREF _Toc200520680 \h </w:instrText>
         </w:r>
         <w:r>
           <w:rPr>
@@ -2432,7 +2490,7 @@
           <w:rPr>
             <w:noProof/>
           </w:rPr>
-          <w:t>6</w:t>
+          <w:t>5</w:t>
         </w:r>
         <w:r>
           <w:rPr>
@@ -2453,11 +2511,11 @@
           <w:rFonts w:eastAsiaTheme="minorEastAsia"/>
           <w:noProof/>
           <w:kern w:val="2"/>
-          <w:lang w:val="de-AT" w:eastAsia="de-AT"/>
+          <w:lang w:eastAsia="de-DE"/>
           <w14:ligatures w14:val="standardContextual"/>
         </w:rPr>
       </w:pPr>
-      <w:hyperlink w:anchor="_Toc200443218" w:history="1">
+      <w:hyperlink w:anchor="_Toc200520681" w:history="1">
         <w:r>
           <w:rPr>
             <w:rStyle w:val="Hyperlink"/>
@@ -2481,7 +2539,7 @@
           <w:rPr>
             <w:noProof/>
           </w:rPr>
-          <w:instrText xml:space="preserve"> PAGEREF _Toc200443218 \h </w:instrText>
+          <w:instrText xml:space="preserve"> PAGEREF _Toc200520681 \h </w:instrText>
         </w:r>
         <w:r>
           <w:rPr>
@@ -2498,7 +2556,7 @@
           <w:rPr>
             <w:noProof/>
           </w:rPr>
-          <w:t>6</w:t>
+          <w:t>5</w:t>
         </w:r>
         <w:r>
           <w:rPr>
@@ -2519,11 +2577,11 @@
           <w:rFonts w:eastAsiaTheme="minorEastAsia"/>
           <w:noProof/>
           <w:kern w:val="2"/>
-          <w:lang w:val="de-AT" w:eastAsia="de-AT"/>
+          <w:lang w:eastAsia="de-DE"/>
           <w14:ligatures w14:val="standardContextual"/>
         </w:rPr>
       </w:pPr>
-      <w:hyperlink w:anchor="_Toc200443219" w:history="1">
+      <w:hyperlink w:anchor="_Toc200520682" w:history="1">
         <w:r>
           <w:rPr>
             <w:rStyle w:val="Hyperlink"/>
@@ -2536,7 +2594,7 @@
             <w:rFonts w:eastAsiaTheme="minorEastAsia"/>
             <w:noProof/>
             <w:kern w:val="2"/>
-            <w:lang w:val="de-AT" w:eastAsia="de-AT"/>
+            <w:lang w:eastAsia="de-DE"/>
             <w14:ligatures w14:val="standardContextual"/>
           </w:rPr>
           <w:tab/>
@@ -2564,7 +2622,7 @@
           <w:rPr>
             <w:noProof/>
           </w:rPr>
-          <w:instrText xml:space="preserve"> PAGEREF _Toc200443219 \h </w:instrText>
+          <w:instrText xml:space="preserve"> PAGEREF _Toc200520682 \h </w:instrText>
         </w:r>
         <w:r>
           <w:rPr>
@@ -2581,7 +2639,7 @@
           <w:rPr>
             <w:noProof/>
           </w:rPr>
-          <w:t>7</w:t>
+          <w:t>6</w:t>
         </w:r>
         <w:r>
           <w:rPr>
@@ -2602,11 +2660,11 @@
           <w:rFonts w:eastAsiaTheme="minorEastAsia"/>
           <w:noProof/>
           <w:kern w:val="2"/>
-          <w:lang w:val="de-AT" w:eastAsia="de-AT"/>
+          <w:lang w:eastAsia="de-DE"/>
           <w14:ligatures w14:val="standardContextual"/>
         </w:rPr>
       </w:pPr>
-      <w:hyperlink w:anchor="_Toc200443220" w:history="1">
+      <w:hyperlink w:anchor="_Toc200520683" w:history="1">
         <w:r>
           <w:rPr>
             <w:rStyle w:val="Hyperlink"/>
@@ -2619,7 +2677,7 @@
             <w:rFonts w:eastAsiaTheme="minorEastAsia"/>
             <w:noProof/>
             <w:kern w:val="2"/>
-            <w:lang w:val="de-AT" w:eastAsia="de-AT"/>
+            <w:lang w:eastAsia="de-DE"/>
             <w14:ligatures w14:val="standardContextual"/>
           </w:rPr>
           <w:tab/>
@@ -2647,7 +2705,7 @@
           <w:rPr>
             <w:noProof/>
           </w:rPr>
-          <w:instrText xml:space="preserve"> PAGEREF _Toc200443220 \h </w:instrText>
+          <w:instrText xml:space="preserve"> PAGEREF _Toc200520683 \h </w:instrText>
         </w:r>
         <w:r>
           <w:rPr>
@@ -2664,7 +2722,7 @@
           <w:rPr>
             <w:noProof/>
           </w:rPr>
-          <w:t>7</w:t>
+          <w:t>6</w:t>
         </w:r>
         <w:r>
           <w:rPr>
@@ -2685,11 +2743,11 @@
           <w:rFonts w:eastAsiaTheme="minorEastAsia"/>
           <w:noProof/>
           <w:kern w:val="2"/>
-          <w:lang w:val="de-AT" w:eastAsia="de-AT"/>
+          <w:lang w:eastAsia="de-DE"/>
           <w14:ligatures w14:val="standardContextual"/>
         </w:rPr>
       </w:pPr>
-      <w:hyperlink w:anchor="_Toc200443221" w:history="1">
+      <w:hyperlink w:anchor="_Toc200520684" w:history="1">
         <w:r>
           <w:rPr>
             <w:rStyle w:val="Hyperlink"/>
@@ -2713,7 +2771,7 @@
           <w:rPr>
             <w:noProof/>
           </w:rPr>
-          <w:instrText xml:space="preserve"> PAGEREF _Toc200443221 \h </w:instrText>
+          <w:instrText xml:space="preserve"> PAGEREF _Toc200520684 \h </w:instrText>
         </w:r>
         <w:r>
           <w:rPr>
@@ -2730,7 +2788,7 @@
           <w:rPr>
             <w:noProof/>
           </w:rPr>
-          <w:t>7</w:t>
+          <w:t>6</w:t>
         </w:r>
         <w:r>
           <w:rPr>
@@ -2751,11 +2809,11 @@
           <w:rFonts w:eastAsiaTheme="minorEastAsia"/>
           <w:noProof/>
           <w:kern w:val="2"/>
-          <w:lang w:val="de-AT" w:eastAsia="de-AT"/>
+          <w:lang w:eastAsia="de-DE"/>
           <w14:ligatures w14:val="standardContextual"/>
         </w:rPr>
       </w:pPr>
-      <w:hyperlink w:anchor="_Toc200443222" w:history="1">
+      <w:hyperlink w:anchor="_Toc200520685" w:history="1">
         <w:r>
           <w:rPr>
             <w:rStyle w:val="Hyperlink"/>
@@ -2779,7 +2837,7 @@
           <w:rPr>
             <w:noProof/>
           </w:rPr>
-          <w:instrText xml:space="preserve"> PAGEREF _Toc200443222 \h </w:instrText>
+          <w:instrText xml:space="preserve"> PAGEREF _Toc200520685 \h </w:instrText>
         </w:r>
         <w:r>
           <w:rPr>
@@ -2796,7 +2854,7 @@
           <w:rPr>
             <w:noProof/>
           </w:rPr>
-          <w:t>8</w:t>
+          <w:t>7</w:t>
         </w:r>
         <w:r>
           <w:rPr>
@@ -2817,11 +2875,11 @@
           <w:rFonts w:eastAsiaTheme="minorEastAsia"/>
           <w:noProof/>
           <w:kern w:val="2"/>
-          <w:lang w:val="de-AT" w:eastAsia="de-AT"/>
+          <w:lang w:eastAsia="de-DE"/>
           <w14:ligatures w14:val="standardContextual"/>
         </w:rPr>
       </w:pPr>
-      <w:hyperlink w:anchor="_Toc200443223" w:history="1">
+      <w:hyperlink w:anchor="_Toc200520686" w:history="1">
         <w:r>
           <w:rPr>
             <w:rStyle w:val="Hyperlink"/>
@@ -2845,7 +2903,7 @@
           <w:rPr>
             <w:noProof/>
           </w:rPr>
-          <w:instrText xml:space="preserve"> PAGEREF _Toc200443223 \h </w:instrText>
+          <w:instrText xml:space="preserve"> PAGEREF _Toc200520686 \h </w:instrText>
         </w:r>
         <w:r>
           <w:rPr>
@@ -2862,7 +2920,7 @@
           <w:rPr>
             <w:noProof/>
           </w:rPr>
-          <w:t>8</w:t>
+          <w:t>7</w:t>
         </w:r>
         <w:r>
           <w:rPr>
@@ -2883,11 +2941,11 @@
           <w:rFonts w:eastAsiaTheme="minorEastAsia"/>
           <w:noProof/>
           <w:kern w:val="2"/>
-          <w:lang w:val="de-AT" w:eastAsia="de-AT"/>
+          <w:lang w:eastAsia="de-DE"/>
           <w14:ligatures w14:val="standardContextual"/>
         </w:rPr>
       </w:pPr>
-      <w:hyperlink w:anchor="_Toc200443224" w:history="1">
+      <w:hyperlink w:anchor="_Toc200520687" w:history="1">
         <w:r>
           <w:rPr>
             <w:rStyle w:val="Hyperlink"/>
@@ -2900,7 +2958,7 @@
             <w:rFonts w:eastAsiaTheme="minorEastAsia"/>
             <w:noProof/>
             <w:kern w:val="2"/>
-            <w:lang w:val="de-AT" w:eastAsia="de-AT"/>
+            <w:lang w:eastAsia="de-DE"/>
             <w14:ligatures w14:val="standardContextual"/>
           </w:rPr>
           <w:tab/>
@@ -2928,7 +2986,7 @@
           <w:rPr>
             <w:noProof/>
           </w:rPr>
-          <w:instrText xml:space="preserve"> PAGEREF _Toc200443224 \h </w:instrText>
+          <w:instrText xml:space="preserve"> PAGEREF _Toc200520687 \h </w:instrText>
         </w:r>
         <w:r>
           <w:rPr>
@@ -2945,7 +3003,7 @@
           <w:rPr>
             <w:noProof/>
           </w:rPr>
-          <w:t>9</w:t>
+          <w:t>8</w:t>
         </w:r>
         <w:r>
           <w:rPr>
@@ -2966,11 +3024,11 @@
           <w:rFonts w:eastAsiaTheme="minorEastAsia"/>
           <w:noProof/>
           <w:kern w:val="2"/>
-          <w:lang w:val="de-AT" w:eastAsia="de-AT"/>
+          <w:lang w:eastAsia="de-DE"/>
           <w14:ligatures w14:val="standardContextual"/>
         </w:rPr>
       </w:pPr>
-      <w:hyperlink w:anchor="_Toc200443225" w:history="1">
+      <w:hyperlink w:anchor="_Toc200520688" w:history="1">
         <w:r>
           <w:rPr>
             <w:rStyle w:val="Hyperlink"/>
@@ -2994,7 +3052,7 @@
           <w:rPr>
             <w:noProof/>
           </w:rPr>
-          <w:instrText xml:space="preserve"> PAGEREF _Toc200443225 \h </w:instrText>
+          <w:instrText xml:space="preserve"> PAGEREF _Toc200520688 \h </w:instrText>
         </w:r>
         <w:r>
           <w:rPr>
@@ -3011,7 +3069,7 @@
           <w:rPr>
             <w:noProof/>
           </w:rPr>
-          <w:t>9</w:t>
+          <w:t>8</w:t>
         </w:r>
         <w:r>
           <w:rPr>
@@ -3032,11 +3090,11 @@
           <w:rFonts w:eastAsiaTheme="minorEastAsia"/>
           <w:noProof/>
           <w:kern w:val="2"/>
-          <w:lang w:val="de-AT" w:eastAsia="de-AT"/>
+          <w:lang w:eastAsia="de-DE"/>
           <w14:ligatures w14:val="standardContextual"/>
         </w:rPr>
       </w:pPr>
-      <w:hyperlink w:anchor="_Toc200443226" w:history="1">
+      <w:hyperlink w:anchor="_Toc200520689" w:history="1">
         <w:r>
           <w:rPr>
             <w:rStyle w:val="Hyperlink"/>
@@ -3060,7 +3118,7 @@
           <w:rPr>
             <w:noProof/>
           </w:rPr>
-          <w:instrText xml:space="preserve"> PAGEREF _Toc200443226 \h </w:instrText>
+          <w:instrText xml:space="preserve"> PAGEREF _Toc200520689 \h </w:instrText>
         </w:r>
         <w:r>
           <w:rPr>
@@ -3077,7 +3135,7 @@
           <w:rPr>
             <w:noProof/>
           </w:rPr>
-          <w:t>10</w:t>
+          <w:t>9</w:t>
         </w:r>
         <w:r>
           <w:rPr>
@@ -3098,11 +3156,11 @@
           <w:rFonts w:eastAsiaTheme="minorEastAsia"/>
           <w:noProof/>
           <w:kern w:val="2"/>
-          <w:lang w:val="de-AT" w:eastAsia="de-AT"/>
+          <w:lang w:eastAsia="de-DE"/>
           <w14:ligatures w14:val="standardContextual"/>
         </w:rPr>
       </w:pPr>
-      <w:hyperlink w:anchor="_Toc200443227" w:history="1">
+      <w:hyperlink w:anchor="_Toc200520690" w:history="1">
         <w:r>
           <w:rPr>
             <w:rStyle w:val="Hyperlink"/>
@@ -3126,7 +3184,7 @@
           <w:rPr>
             <w:noProof/>
           </w:rPr>
-          <w:instrText xml:space="preserve"> PAGEREF _Toc200443227 \h </w:instrText>
+          <w:instrText xml:space="preserve"> PAGEREF _Toc200520690 \h </w:instrText>
         </w:r>
         <w:r>
           <w:rPr>
@@ -3143,7 +3201,7 @@
           <w:rPr>
             <w:noProof/>
           </w:rPr>
-          <w:t>11</w:t>
+          <w:t>10</w:t>
         </w:r>
         <w:r>
           <w:rPr>
@@ -3164,17 +3222,17 @@
           <w:rFonts w:eastAsiaTheme="minorEastAsia"/>
           <w:noProof/>
           <w:kern w:val="2"/>
-          <w:lang w:val="de-AT" w:eastAsia="de-AT"/>
+          <w:lang w:eastAsia="de-DE"/>
           <w14:ligatures w14:val="standardContextual"/>
         </w:rPr>
       </w:pPr>
-      <w:hyperlink w:anchor="_Toc200443228" w:history="1">
+      <w:hyperlink w:anchor="_Toc200520691" w:history="1">
         <w:r>
           <w:rPr>
             <w:rStyle w:val="Hyperlink"/>
             <w:noProof/>
           </w:rPr>
-          <w:t>5.4 Verteilungsdiagramme</w:t>
+          <w:t>5.4 C4-Diagramm</w:t>
         </w:r>
         <w:r>
           <w:rPr>
@@ -3192,7 +3250,7 @@
           <w:rPr>
             <w:noProof/>
           </w:rPr>
-          <w:instrText xml:space="preserve"> PAGEREF _Toc200443228 \h </w:instrText>
+          <w:instrText xml:space="preserve"> PAGEREF _Toc200520691 \h </w:instrText>
         </w:r>
         <w:r>
           <w:rPr>
@@ -3209,7 +3267,7 @@
           <w:rPr>
             <w:noProof/>
           </w:rPr>
-          <w:t>12</w:t>
+          <w:t>11</w:t>
         </w:r>
         <w:r>
           <w:rPr>
@@ -3230,17 +3288,17 @@
           <w:rFonts w:eastAsiaTheme="minorEastAsia"/>
           <w:noProof/>
           <w:kern w:val="2"/>
-          <w:lang w:val="de-AT" w:eastAsia="de-AT"/>
+          <w:lang w:eastAsia="de-DE"/>
           <w14:ligatures w14:val="standardContextual"/>
         </w:rPr>
       </w:pPr>
-      <w:hyperlink w:anchor="_Toc200443229" w:history="1">
+      <w:hyperlink w:anchor="_Toc200520692" w:history="1">
         <w:r>
           <w:rPr>
             <w:rStyle w:val="Hyperlink"/>
             <w:noProof/>
           </w:rPr>
-          <w:t>5.5 Softwarekomponenten / Programme</w:t>
+          <w:t>5.5 Verteilungsdiagramme</w:t>
         </w:r>
         <w:r>
           <w:rPr>
@@ -3258,7 +3316,7 @@
           <w:rPr>
             <w:noProof/>
           </w:rPr>
-          <w:instrText xml:space="preserve"> PAGEREF _Toc200443229 \h </w:instrText>
+          <w:instrText xml:space="preserve"> PAGEREF _Toc200520692 \h </w:instrText>
         </w:r>
         <w:r>
           <w:rPr>
@@ -3275,7 +3333,73 @@
           <w:rPr>
             <w:noProof/>
           </w:rPr>
-          <w:t>12</w:t>
+          <w:t>14</w:t>
+        </w:r>
+        <w:r>
+          <w:rPr>
+            <w:noProof/>
+          </w:rPr>
+          <w:fldChar w:fldCharType="end"/>
+        </w:r>
+      </w:hyperlink>
+    </w:p>
+    <w:p>
+      <w:pPr>
+        <w:pStyle w:val="Verzeichnis2"/>
+        <w:tabs>
+          <w:tab w:val="right" w:leader="dot" w:pos="9010"/>
+        </w:tabs>
+        <w:ind w:left="480"/>
+        <w:rPr>
+          <w:rFonts w:eastAsiaTheme="minorEastAsia"/>
+          <w:noProof/>
+          <w:kern w:val="2"/>
+          <w:lang w:eastAsia="de-DE"/>
+          <w14:ligatures w14:val="standardContextual"/>
+        </w:rPr>
+      </w:pPr>
+      <w:hyperlink w:anchor="_Toc200520693" w:history="1">
+        <w:r>
+          <w:rPr>
+            <w:rStyle w:val="Hyperlink"/>
+            <w:noProof/>
+          </w:rPr>
+          <w:t>5.6 Softwarekomponenten / Programme</w:t>
+        </w:r>
+        <w:r>
+          <w:rPr>
+            <w:noProof/>
+          </w:rPr>
+          <w:tab/>
+        </w:r>
+        <w:r>
+          <w:rPr>
+            <w:noProof/>
+          </w:rPr>
+          <w:fldChar w:fldCharType="begin"/>
+        </w:r>
+        <w:r>
+          <w:rPr>
+            <w:noProof/>
+          </w:rPr>
+          <w:instrText xml:space="preserve"> PAGEREF _Toc200520693 \h </w:instrText>
+        </w:r>
+        <w:r>
+          <w:rPr>
+            <w:noProof/>
+          </w:rPr>
+        </w:r>
+        <w:r>
+          <w:rPr>
+            <w:noProof/>
+          </w:rPr>
+          <w:fldChar w:fldCharType="separate"/>
+        </w:r>
+        <w:r>
+          <w:rPr>
+            <w:noProof/>
+          </w:rPr>
+          <w:t>15</w:t>
         </w:r>
         <w:r>
           <w:rPr>
@@ -3296,17 +3420,17 @@
           <w:rFonts w:eastAsiaTheme="minorEastAsia"/>
           <w:noProof/>
           <w:kern w:val="2"/>
-          <w:lang w:val="de-AT" w:eastAsia="de-AT"/>
+          <w:lang w:eastAsia="de-DE"/>
           <w14:ligatures w14:val="standardContextual"/>
         </w:rPr>
       </w:pPr>
-      <w:hyperlink w:anchor="_Toc200443230" w:history="1">
+      <w:hyperlink w:anchor="_Toc200520694" w:history="1">
         <w:r>
           <w:rPr>
             <w:rStyle w:val="Hyperlink"/>
             <w:noProof/>
           </w:rPr>
-          <w:t>5.5.1 SW-Programme</w:t>
+          <w:t>5.6.1 SW-Programme</w:t>
         </w:r>
         <w:r>
           <w:rPr>
@@ -3324,7 +3448,7 @@
           <w:rPr>
             <w:noProof/>
           </w:rPr>
-          <w:instrText xml:space="preserve"> PAGEREF _Toc200443230 \h </w:instrText>
+          <w:instrText xml:space="preserve"> PAGEREF _Toc200520694 \h </w:instrText>
         </w:r>
         <w:r>
           <w:rPr>
@@ -3341,7 +3465,7 @@
           <w:rPr>
             <w:noProof/>
           </w:rPr>
-          <w:t>12</w:t>
+          <w:t>15</w:t>
         </w:r>
         <w:r>
           <w:rPr>
@@ -3362,17 +3486,17 @@
           <w:rFonts w:eastAsiaTheme="minorEastAsia"/>
           <w:noProof/>
           <w:kern w:val="2"/>
-          <w:lang w:val="de-AT" w:eastAsia="de-AT"/>
+          <w:lang w:eastAsia="de-DE"/>
           <w14:ligatures w14:val="standardContextual"/>
         </w:rPr>
       </w:pPr>
-      <w:hyperlink w:anchor="_Toc200443231" w:history="1">
+      <w:hyperlink w:anchor="_Toc200520695" w:history="1">
         <w:r>
           <w:rPr>
             <w:rStyle w:val="Hyperlink"/>
             <w:noProof/>
           </w:rPr>
-          <w:t>5.5.2 SW-Komponenten</w:t>
+          <w:t>5.6.2 SW-Komponenten</w:t>
         </w:r>
         <w:r>
           <w:rPr>
@@ -3390,7 +3514,7 @@
           <w:rPr>
             <w:noProof/>
           </w:rPr>
-          <w:instrText xml:space="preserve"> PAGEREF _Toc200443231 \h </w:instrText>
+          <w:instrText xml:space="preserve"> PAGEREF _Toc200520695 \h </w:instrText>
         </w:r>
         <w:r>
           <w:rPr>
@@ -3407,7 +3531,7 @@
           <w:rPr>
             <w:noProof/>
           </w:rPr>
-          <w:t>13</w:t>
+          <w:t>15</w:t>
         </w:r>
         <w:r>
           <w:rPr>
@@ -3428,11 +3552,11 @@
           <w:rFonts w:eastAsiaTheme="minorEastAsia"/>
           <w:noProof/>
           <w:kern w:val="2"/>
-          <w:lang w:val="de-AT" w:eastAsia="de-AT"/>
+          <w:lang w:eastAsia="de-DE"/>
           <w14:ligatures w14:val="standardContextual"/>
         </w:rPr>
       </w:pPr>
-      <w:hyperlink w:anchor="_Toc200443232" w:history="1">
+      <w:hyperlink w:anchor="_Toc200520696" w:history="1">
         <w:r>
           <w:rPr>
             <w:rStyle w:val="Hyperlink"/>
@@ -3445,7 +3569,7 @@
             <w:rFonts w:eastAsiaTheme="minorEastAsia"/>
             <w:noProof/>
             <w:kern w:val="2"/>
-            <w:lang w:val="de-AT" w:eastAsia="de-AT"/>
+            <w:lang w:eastAsia="de-DE"/>
             <w14:ligatures w14:val="standardContextual"/>
           </w:rPr>
           <w:tab/>
@@ -3473,7 +3597,7 @@
           <w:rPr>
             <w:noProof/>
           </w:rPr>
-          <w:instrText xml:space="preserve"> PAGEREF _Toc200443232 \h </w:instrText>
+          <w:instrText xml:space="preserve"> PAGEREF _Toc200520696 \h </w:instrText>
         </w:r>
         <w:r>
           <w:rPr>
@@ -3490,7 +3614,7 @@
           <w:rPr>
             <w:noProof/>
           </w:rPr>
-          <w:t>13</w:t>
+          <w:t>15</w:t>
         </w:r>
         <w:r>
           <w:rPr>
@@ -3511,11 +3635,11 @@
           <w:rFonts w:eastAsiaTheme="minorEastAsia"/>
           <w:noProof/>
           <w:kern w:val="2"/>
-          <w:lang w:val="de-AT" w:eastAsia="de-AT"/>
+          <w:lang w:eastAsia="de-DE"/>
           <w14:ligatures w14:val="standardContextual"/>
         </w:rPr>
       </w:pPr>
-      <w:hyperlink w:anchor="_Toc200443233" w:history="1">
+      <w:hyperlink w:anchor="_Toc200520697" w:history="1">
         <w:r>
           <w:rPr>
             <w:rStyle w:val="Hyperlink"/>
@@ -3539,7 +3663,7 @@
           <w:rPr>
             <w:noProof/>
           </w:rPr>
-          <w:instrText xml:space="preserve"> PAGEREF _Toc200443233 \h </w:instrText>
+          <w:instrText xml:space="preserve"> PAGEREF _Toc200520697 \h </w:instrText>
         </w:r>
         <w:r>
           <w:rPr>
@@ -3556,7 +3680,7 @@
           <w:rPr>
             <w:noProof/>
           </w:rPr>
-          <w:t>13</w:t>
+          <w:t>15</w:t>
         </w:r>
         <w:r>
           <w:rPr>
@@ -3577,11 +3701,11 @@
           <w:rFonts w:eastAsiaTheme="minorEastAsia"/>
           <w:noProof/>
           <w:kern w:val="2"/>
-          <w:lang w:val="de-AT" w:eastAsia="de-AT"/>
+          <w:lang w:eastAsia="de-DE"/>
           <w14:ligatures w14:val="standardContextual"/>
         </w:rPr>
       </w:pPr>
-      <w:hyperlink w:anchor="_Toc200443234" w:history="1">
+      <w:hyperlink w:anchor="_Toc200520698" w:history="1">
         <w:r>
           <w:rPr>
             <w:rStyle w:val="Hyperlink"/>
@@ -3605,7 +3729,7 @@
           <w:rPr>
             <w:noProof/>
           </w:rPr>
-          <w:instrText xml:space="preserve"> PAGEREF _Toc200443234 \h </w:instrText>
+          <w:instrText xml:space="preserve"> PAGEREF _Toc200520698 \h </w:instrText>
         </w:r>
         <w:r>
           <w:rPr>
@@ -3622,7 +3746,7 @@
           <w:rPr>
             <w:noProof/>
           </w:rPr>
-          <w:t>13</w:t>
+          <w:t>15</w:t>
         </w:r>
         <w:r>
           <w:rPr>
@@ -3643,11 +3767,11 @@
           <w:rFonts w:eastAsiaTheme="minorEastAsia"/>
           <w:noProof/>
           <w:kern w:val="2"/>
-          <w:lang w:val="de-AT" w:eastAsia="de-AT"/>
+          <w:lang w:eastAsia="de-DE"/>
           <w14:ligatures w14:val="standardContextual"/>
         </w:rPr>
       </w:pPr>
-      <w:hyperlink w:anchor="_Toc200443235" w:history="1">
+      <w:hyperlink w:anchor="_Toc200520699" w:history="1">
         <w:r>
           <w:rPr>
             <w:rStyle w:val="Hyperlink"/>
@@ -3671,7 +3795,7 @@
           <w:rPr>
             <w:noProof/>
           </w:rPr>
-          <w:instrText xml:space="preserve"> PAGEREF _Toc200443235 \h </w:instrText>
+          <w:instrText xml:space="preserve"> PAGEREF _Toc200520699 \h </w:instrText>
         </w:r>
         <w:r>
           <w:rPr>
@@ -3688,7 +3812,7 @@
           <w:rPr>
             <w:noProof/>
           </w:rPr>
-          <w:t>14</w:t>
+          <w:t>16</w:t>
         </w:r>
         <w:r>
           <w:rPr>
@@ -3709,11 +3833,11 @@
           <w:rFonts w:eastAsiaTheme="minorEastAsia"/>
           <w:noProof/>
           <w:kern w:val="2"/>
-          <w:lang w:val="de-AT" w:eastAsia="de-AT"/>
+          <w:lang w:eastAsia="de-DE"/>
           <w14:ligatures w14:val="standardContextual"/>
         </w:rPr>
       </w:pPr>
-      <w:hyperlink w:anchor="_Toc200443236" w:history="1">
+      <w:hyperlink w:anchor="_Toc200520700" w:history="1">
         <w:r>
           <w:rPr>
             <w:rStyle w:val="Hyperlink"/>
@@ -3737,7 +3861,7 @@
           <w:rPr>
             <w:noProof/>
           </w:rPr>
-          <w:instrText xml:space="preserve"> PAGEREF _Toc200443236 \h </w:instrText>
+          <w:instrText xml:space="preserve"> PAGEREF _Toc200520700 \h </w:instrText>
         </w:r>
         <w:r>
           <w:rPr>
@@ -3754,7 +3878,7 @@
           <w:rPr>
             <w:noProof/>
           </w:rPr>
-          <w:t>14</w:t>
+          <w:t>16</w:t>
         </w:r>
         <w:r>
           <w:rPr>
@@ -3775,11 +3899,11 @@
           <w:rFonts w:eastAsiaTheme="minorEastAsia"/>
           <w:noProof/>
           <w:kern w:val="2"/>
-          <w:lang w:val="de-AT" w:eastAsia="de-AT"/>
+          <w:lang w:eastAsia="de-DE"/>
           <w14:ligatures w14:val="standardContextual"/>
         </w:rPr>
       </w:pPr>
-      <w:hyperlink w:anchor="_Toc200443237" w:history="1">
+      <w:hyperlink w:anchor="_Toc200520701" w:history="1">
         <w:r>
           <w:rPr>
             <w:rStyle w:val="Hyperlink"/>
@@ -3803,7 +3927,7 @@
           <w:rPr>
             <w:noProof/>
           </w:rPr>
-          <w:instrText xml:space="preserve"> PAGEREF _Toc200443237 \h </w:instrText>
+          <w:instrText xml:space="preserve"> PAGEREF _Toc200520701 \h </w:instrText>
         </w:r>
         <w:r>
           <w:rPr>
@@ -3820,7 +3944,7 @@
           <w:rPr>
             <w:noProof/>
           </w:rPr>
-          <w:t>14</w:t>
+          <w:t>16</w:t>
         </w:r>
         <w:r>
           <w:rPr>
@@ -3841,11 +3965,11 @@
           <w:rFonts w:eastAsiaTheme="minorEastAsia"/>
           <w:noProof/>
           <w:kern w:val="2"/>
-          <w:lang w:val="de-AT" w:eastAsia="de-AT"/>
+          <w:lang w:eastAsia="de-DE"/>
           <w14:ligatures w14:val="standardContextual"/>
         </w:rPr>
       </w:pPr>
-      <w:hyperlink w:anchor="_Toc200443238" w:history="1">
+      <w:hyperlink w:anchor="_Toc200520702" w:history="1">
         <w:r>
           <w:rPr>
             <w:rStyle w:val="Hyperlink"/>
@@ -3869,7 +3993,7 @@
           <w:rPr>
             <w:noProof/>
           </w:rPr>
-          <w:instrText xml:space="preserve"> PAGEREF _Toc200443238 \h </w:instrText>
+          <w:instrText xml:space="preserve"> PAGEREF _Toc200520702 \h </w:instrText>
         </w:r>
         <w:r>
           <w:rPr>
@@ -3886,7 +4010,7 @@
           <w:rPr>
             <w:noProof/>
           </w:rPr>
-          <w:t>15</w:t>
+          <w:t>17</w:t>
         </w:r>
         <w:r>
           <w:rPr>
@@ -3907,11 +4031,11 @@
           <w:rFonts w:eastAsiaTheme="minorEastAsia"/>
           <w:noProof/>
           <w:kern w:val="2"/>
-          <w:lang w:val="de-AT" w:eastAsia="de-AT"/>
+          <w:lang w:eastAsia="de-DE"/>
           <w14:ligatures w14:val="standardContextual"/>
         </w:rPr>
       </w:pPr>
-      <w:hyperlink w:anchor="_Toc200443239" w:history="1">
+      <w:hyperlink w:anchor="_Toc200520703" w:history="1">
         <w:r>
           <w:rPr>
             <w:rStyle w:val="Hyperlink"/>
@@ -3935,7 +4059,7 @@
           <w:rPr>
             <w:noProof/>
           </w:rPr>
-          <w:instrText xml:space="preserve"> PAGEREF _Toc200443239 \h </w:instrText>
+          <w:instrText xml:space="preserve"> PAGEREF _Toc200520703 \h </w:instrText>
         </w:r>
         <w:r>
           <w:rPr>
@@ -3952,7 +4076,7 @@
           <w:rPr>
             <w:noProof/>
           </w:rPr>
-          <w:t>15</w:t>
+          <w:t>17</w:t>
         </w:r>
         <w:r>
           <w:rPr>
@@ -3973,11 +4097,11 @@
           <w:rFonts w:eastAsiaTheme="minorEastAsia"/>
           <w:noProof/>
           <w:kern w:val="2"/>
-          <w:lang w:val="de-AT" w:eastAsia="de-AT"/>
+          <w:lang w:eastAsia="de-DE"/>
           <w14:ligatures w14:val="standardContextual"/>
         </w:rPr>
       </w:pPr>
-      <w:hyperlink w:anchor="_Toc200443240" w:history="1">
+      <w:hyperlink w:anchor="_Toc200520704" w:history="1">
         <w:r>
           <w:rPr>
             <w:rStyle w:val="Hyperlink"/>
@@ -4001,7 +4125,7 @@
           <w:rPr>
             <w:noProof/>
           </w:rPr>
-          <w:instrText xml:space="preserve"> PAGEREF _Toc200443240 \h </w:instrText>
+          <w:instrText xml:space="preserve"> PAGEREF _Toc200520704 \h </w:instrText>
         </w:r>
         <w:r>
           <w:rPr>
@@ -4018,7 +4142,7 @@
           <w:rPr>
             <w:noProof/>
           </w:rPr>
-          <w:t>16</w:t>
+          <w:t>18</w:t>
         </w:r>
         <w:r>
           <w:rPr>
@@ -4039,11 +4163,11 @@
           <w:rFonts w:eastAsiaTheme="minorEastAsia"/>
           <w:noProof/>
           <w:kern w:val="2"/>
-          <w:lang w:val="de-AT" w:eastAsia="de-AT"/>
+          <w:lang w:eastAsia="de-DE"/>
           <w14:ligatures w14:val="standardContextual"/>
         </w:rPr>
       </w:pPr>
-      <w:hyperlink w:anchor="_Toc200443241" w:history="1">
+      <w:hyperlink w:anchor="_Toc200520705" w:history="1">
         <w:r>
           <w:rPr>
             <w:rStyle w:val="Hyperlink"/>
@@ -4067,7 +4191,7 @@
           <w:rPr>
             <w:noProof/>
           </w:rPr>
-          <w:instrText xml:space="preserve"> PAGEREF _Toc200443241 \h </w:instrText>
+          <w:instrText xml:space="preserve"> PAGEREF _Toc200520705 \h </w:instrText>
         </w:r>
         <w:r>
           <w:rPr>
@@ -4084,7 +4208,7 @@
           <w:rPr>
             <w:noProof/>
           </w:rPr>
-          <w:t>16</w:t>
+          <w:t>18</w:t>
         </w:r>
         <w:r>
           <w:rPr>
@@ -4105,11 +4229,11 @@
           <w:rFonts w:eastAsiaTheme="minorEastAsia"/>
           <w:noProof/>
           <w:kern w:val="2"/>
-          <w:lang w:val="de-AT" w:eastAsia="de-AT"/>
+          <w:lang w:eastAsia="de-DE"/>
           <w14:ligatures w14:val="standardContextual"/>
         </w:rPr>
       </w:pPr>
-      <w:hyperlink w:anchor="_Toc200443242" w:history="1">
+      <w:hyperlink w:anchor="_Toc200520706" w:history="1">
         <w:r>
           <w:rPr>
             <w:rStyle w:val="Hyperlink"/>
@@ -4133,7 +4257,7 @@
           <w:rPr>
             <w:noProof/>
           </w:rPr>
-          <w:instrText xml:space="preserve"> PAGEREF _Toc200443242 \h </w:instrText>
+          <w:instrText xml:space="preserve"> PAGEREF _Toc200520706 \h </w:instrText>
         </w:r>
         <w:r>
           <w:rPr>
@@ -4150,7 +4274,7 @@
           <w:rPr>
             <w:noProof/>
           </w:rPr>
-          <w:t>17</w:t>
+          <w:t>19</w:t>
         </w:r>
         <w:r>
           <w:rPr>
@@ -4171,11 +4295,11 @@
           <w:rFonts w:eastAsiaTheme="minorEastAsia"/>
           <w:noProof/>
           <w:kern w:val="2"/>
-          <w:lang w:val="de-AT" w:eastAsia="de-AT"/>
+          <w:lang w:eastAsia="de-DE"/>
           <w14:ligatures w14:val="standardContextual"/>
         </w:rPr>
       </w:pPr>
-      <w:hyperlink w:anchor="_Toc200443243" w:history="1">
+      <w:hyperlink w:anchor="_Toc200520707" w:history="1">
         <w:r>
           <w:rPr>
             <w:rStyle w:val="Hyperlink"/>
@@ -4199,7 +4323,7 @@
           <w:rPr>
             <w:noProof/>
           </w:rPr>
-          <w:instrText xml:space="preserve"> PAGEREF _Toc200443243 \h </w:instrText>
+          <w:instrText xml:space="preserve"> PAGEREF _Toc200520707 \h </w:instrText>
         </w:r>
         <w:r>
           <w:rPr>
@@ -4216,7 +4340,7 @@
           <w:rPr>
             <w:noProof/>
           </w:rPr>
-          <w:t>17</w:t>
+          <w:t>19</w:t>
         </w:r>
         <w:r>
           <w:rPr>
@@ -4237,11 +4361,11 @@
           <w:rFonts w:eastAsiaTheme="minorEastAsia"/>
           <w:noProof/>
           <w:kern w:val="2"/>
-          <w:lang w:val="de-AT" w:eastAsia="de-AT"/>
+          <w:lang w:eastAsia="de-DE"/>
           <w14:ligatures w14:val="standardContextual"/>
         </w:rPr>
       </w:pPr>
-      <w:hyperlink w:anchor="_Toc200443244" w:history="1">
+      <w:hyperlink w:anchor="_Toc200520708" w:history="1">
         <w:r>
           <w:rPr>
             <w:rStyle w:val="Hyperlink"/>
@@ -4265,7 +4389,7 @@
           <w:rPr>
             <w:noProof/>
           </w:rPr>
-          <w:instrText xml:space="preserve"> PAGEREF _Toc200443244 \h </w:instrText>
+          <w:instrText xml:space="preserve"> PAGEREF _Toc200520708 \h </w:instrText>
         </w:r>
         <w:r>
           <w:rPr>
@@ -4282,7 +4406,7 @@
           <w:rPr>
             <w:noProof/>
           </w:rPr>
-          <w:t>17</w:t>
+          <w:t>19</w:t>
         </w:r>
         <w:r>
           <w:rPr>
@@ -4303,11 +4427,11 @@
           <w:rFonts w:eastAsiaTheme="minorEastAsia"/>
           <w:noProof/>
           <w:kern w:val="2"/>
-          <w:lang w:val="de-AT" w:eastAsia="de-AT"/>
+          <w:lang w:eastAsia="de-DE"/>
           <w14:ligatures w14:val="standardContextual"/>
         </w:rPr>
       </w:pPr>
-      <w:hyperlink w:anchor="_Toc200443245" w:history="1">
+      <w:hyperlink w:anchor="_Toc200520709" w:history="1">
         <w:r>
           <w:rPr>
             <w:rStyle w:val="Hyperlink"/>
@@ -4331,7 +4455,7 @@
           <w:rPr>
             <w:noProof/>
           </w:rPr>
-          <w:instrText xml:space="preserve"> PAGEREF _Toc200443245 \h </w:instrText>
+          <w:instrText xml:space="preserve"> PAGEREF _Toc200520709 \h </w:instrText>
         </w:r>
         <w:r>
           <w:rPr>
@@ -4348,7 +4472,7 @@
           <w:rPr>
             <w:noProof/>
           </w:rPr>
-          <w:t>18</w:t>
+          <w:t>20</w:t>
         </w:r>
         <w:r>
           <w:rPr>
@@ -4369,11 +4493,11 @@
           <w:rFonts w:eastAsiaTheme="minorEastAsia"/>
           <w:noProof/>
           <w:kern w:val="2"/>
-          <w:lang w:val="de-AT" w:eastAsia="de-AT"/>
+          <w:lang w:eastAsia="de-DE"/>
           <w14:ligatures w14:val="standardContextual"/>
         </w:rPr>
       </w:pPr>
-      <w:hyperlink w:anchor="_Toc200443246" w:history="1">
+      <w:hyperlink w:anchor="_Toc200520710" w:history="1">
         <w:r>
           <w:rPr>
             <w:rStyle w:val="Hyperlink"/>
@@ -4397,7 +4521,7 @@
           <w:rPr>
             <w:noProof/>
           </w:rPr>
-          <w:instrText xml:space="preserve"> PAGEREF _Toc200443246 \h </w:instrText>
+          <w:instrText xml:space="preserve"> PAGEREF _Toc200520710 \h </w:instrText>
         </w:r>
         <w:r>
           <w:rPr>
@@ -4414,7 +4538,7 @@
           <w:rPr>
             <w:noProof/>
           </w:rPr>
-          <w:t>18</w:t>
+          <w:t>20</w:t>
         </w:r>
         <w:r>
           <w:rPr>
@@ -4435,11 +4559,11 @@
           <w:rFonts w:eastAsiaTheme="minorEastAsia"/>
           <w:noProof/>
           <w:kern w:val="2"/>
-          <w:lang w:val="de-AT" w:eastAsia="de-AT"/>
+          <w:lang w:eastAsia="de-DE"/>
           <w14:ligatures w14:val="standardContextual"/>
         </w:rPr>
       </w:pPr>
-      <w:hyperlink w:anchor="_Toc200443247" w:history="1">
+      <w:hyperlink w:anchor="_Toc200520711" w:history="1">
         <w:r>
           <w:rPr>
             <w:rStyle w:val="Hyperlink"/>
@@ -4463,7 +4587,7 @@
           <w:rPr>
             <w:noProof/>
           </w:rPr>
-          <w:instrText xml:space="preserve"> PAGEREF _Toc200443247 \h </w:instrText>
+          <w:instrText xml:space="preserve"> PAGEREF _Toc200520711 \h </w:instrText>
         </w:r>
         <w:r>
           <w:rPr>
@@ -4480,7 +4604,7 @@
           <w:rPr>
             <w:noProof/>
           </w:rPr>
-          <w:t>19</w:t>
+          <w:t>21</w:t>
         </w:r>
         <w:r>
           <w:rPr>
@@ -4501,11 +4625,11 @@
           <w:rFonts w:eastAsiaTheme="minorEastAsia"/>
           <w:noProof/>
           <w:kern w:val="2"/>
-          <w:lang w:val="de-AT" w:eastAsia="de-AT"/>
+          <w:lang w:eastAsia="de-DE"/>
           <w14:ligatures w14:val="standardContextual"/>
         </w:rPr>
       </w:pPr>
-      <w:hyperlink w:anchor="_Toc200443248" w:history="1">
+      <w:hyperlink w:anchor="_Toc200520712" w:history="1">
         <w:r>
           <w:rPr>
             <w:rStyle w:val="Hyperlink"/>
@@ -4529,7 +4653,7 @@
           <w:rPr>
             <w:noProof/>
           </w:rPr>
-          <w:instrText xml:space="preserve"> PAGEREF _Toc200443248 \h </w:instrText>
+          <w:instrText xml:space="preserve"> PAGEREF _Toc200520712 \h </w:instrText>
         </w:r>
         <w:r>
           <w:rPr>
@@ -4546,7 +4670,7 @@
           <w:rPr>
             <w:noProof/>
           </w:rPr>
-          <w:t>19</w:t>
+          <w:t>21</w:t>
         </w:r>
         <w:r>
           <w:rPr>
@@ -4567,11 +4691,11 @@
           <w:rFonts w:eastAsiaTheme="minorEastAsia"/>
           <w:noProof/>
           <w:kern w:val="2"/>
-          <w:lang w:val="de-AT" w:eastAsia="de-AT"/>
+          <w:lang w:eastAsia="de-DE"/>
           <w14:ligatures w14:val="standardContextual"/>
         </w:rPr>
       </w:pPr>
-      <w:hyperlink w:anchor="_Toc200443249" w:history="1">
+      <w:hyperlink w:anchor="_Toc200520713" w:history="1">
         <w:r>
           <w:rPr>
             <w:rStyle w:val="Hyperlink"/>
@@ -4595,7 +4719,7 @@
           <w:rPr>
             <w:noProof/>
           </w:rPr>
-          <w:instrText xml:space="preserve"> PAGEREF _Toc200443249 \h </w:instrText>
+          <w:instrText xml:space="preserve"> PAGEREF _Toc200520713 \h </w:instrText>
         </w:r>
         <w:r>
           <w:rPr>
@@ -4612,7 +4736,7 @@
           <w:rPr>
             <w:noProof/>
           </w:rPr>
-          <w:t>19</w:t>
+          <w:t>21</w:t>
         </w:r>
         <w:r>
           <w:rPr>
@@ -4633,11 +4757,11 @@
           <w:rFonts w:eastAsiaTheme="minorEastAsia"/>
           <w:noProof/>
           <w:kern w:val="2"/>
-          <w:lang w:val="de-AT" w:eastAsia="de-AT"/>
+          <w:lang w:eastAsia="de-DE"/>
           <w14:ligatures w14:val="standardContextual"/>
         </w:rPr>
       </w:pPr>
-      <w:hyperlink w:anchor="_Toc200443250" w:history="1">
+      <w:hyperlink w:anchor="_Toc200520714" w:history="1">
         <w:r>
           <w:rPr>
             <w:rStyle w:val="Hyperlink"/>
@@ -4661,7 +4785,7 @@
           <w:rPr>
             <w:noProof/>
           </w:rPr>
-          <w:instrText xml:space="preserve"> PAGEREF _Toc200443250 \h </w:instrText>
+          <w:instrText xml:space="preserve"> PAGEREF _Toc200520714 \h </w:instrText>
         </w:r>
         <w:r>
           <w:rPr>
@@ -4678,7 +4802,7 @@
           <w:rPr>
             <w:noProof/>
           </w:rPr>
-          <w:t>19</w:t>
+          <w:t>21</w:t>
         </w:r>
         <w:r>
           <w:rPr>
@@ -4699,11 +4823,11 @@
           <w:rFonts w:eastAsiaTheme="minorEastAsia"/>
           <w:noProof/>
           <w:kern w:val="2"/>
-          <w:lang w:val="de-AT" w:eastAsia="de-AT"/>
+          <w:lang w:eastAsia="de-DE"/>
           <w14:ligatures w14:val="standardContextual"/>
         </w:rPr>
       </w:pPr>
-      <w:hyperlink w:anchor="_Toc200443251" w:history="1">
+      <w:hyperlink w:anchor="_Toc200520715" w:history="1">
         <w:r>
           <w:rPr>
             <w:rStyle w:val="Hyperlink"/>
@@ -4727,7 +4851,7 @@
           <w:rPr>
             <w:noProof/>
           </w:rPr>
-          <w:instrText xml:space="preserve"> PAGEREF _Toc200443251 \h </w:instrText>
+          <w:instrText xml:space="preserve"> PAGEREF _Toc200520715 \h </w:instrText>
         </w:r>
         <w:r>
           <w:rPr>
@@ -4744,7 +4868,7 @@
           <w:rPr>
             <w:noProof/>
           </w:rPr>
-          <w:t>20</w:t>
+          <w:t>22</w:t>
         </w:r>
         <w:r>
           <w:rPr>
@@ -4765,11 +4889,11 @@
           <w:rFonts w:eastAsiaTheme="minorEastAsia"/>
           <w:noProof/>
           <w:kern w:val="2"/>
-          <w:lang w:val="de-AT" w:eastAsia="de-AT"/>
+          <w:lang w:eastAsia="de-DE"/>
           <w14:ligatures w14:val="standardContextual"/>
         </w:rPr>
       </w:pPr>
-      <w:hyperlink w:anchor="_Toc200443252" w:history="1">
+      <w:hyperlink w:anchor="_Toc200520716" w:history="1">
         <w:r>
           <w:rPr>
             <w:rStyle w:val="Hyperlink"/>
@@ -4793,7 +4917,7 @@
           <w:rPr>
             <w:noProof/>
           </w:rPr>
-          <w:instrText xml:space="preserve"> PAGEREF _Toc200443252 \h </w:instrText>
+          <w:instrText xml:space="preserve"> PAGEREF _Toc200520716 \h </w:instrText>
         </w:r>
         <w:r>
           <w:rPr>
@@ -4810,7 +4934,7 @@
           <w:rPr>
             <w:noProof/>
           </w:rPr>
-          <w:t>20</w:t>
+          <w:t>22</w:t>
         </w:r>
         <w:r>
           <w:rPr>
@@ -4831,11 +4955,11 @@
           <w:rFonts w:eastAsiaTheme="minorEastAsia"/>
           <w:noProof/>
           <w:kern w:val="2"/>
-          <w:lang w:val="de-AT" w:eastAsia="de-AT"/>
+          <w:lang w:eastAsia="de-DE"/>
           <w14:ligatures w14:val="standardContextual"/>
         </w:rPr>
       </w:pPr>
-      <w:hyperlink w:anchor="_Toc200443253" w:history="1">
+      <w:hyperlink w:anchor="_Toc200520717" w:history="1">
         <w:r>
           <w:rPr>
             <w:rStyle w:val="Hyperlink"/>
@@ -4859,7 +4983,7 @@
           <w:rPr>
             <w:noProof/>
           </w:rPr>
-          <w:instrText xml:space="preserve"> PAGEREF _Toc200443253 \h </w:instrText>
+          <w:instrText xml:space="preserve"> PAGEREF _Toc200520717 \h </w:instrText>
         </w:r>
         <w:r>
           <w:rPr>
@@ -4876,7 +5000,7 @@
           <w:rPr>
             <w:noProof/>
           </w:rPr>
-          <w:t>20</w:t>
+          <w:t>22</w:t>
         </w:r>
         <w:r>
           <w:rPr>
@@ -4897,11 +5021,11 @@
           <w:rFonts w:eastAsiaTheme="minorEastAsia"/>
           <w:noProof/>
           <w:kern w:val="2"/>
-          <w:lang w:val="de-AT" w:eastAsia="de-AT"/>
+          <w:lang w:eastAsia="de-DE"/>
           <w14:ligatures w14:val="standardContextual"/>
         </w:rPr>
       </w:pPr>
-      <w:hyperlink w:anchor="_Toc200443254" w:history="1">
+      <w:hyperlink w:anchor="_Toc200520718" w:history="1">
         <w:r>
           <w:rPr>
             <w:rStyle w:val="Hyperlink"/>
@@ -4925,7 +5049,7 @@
           <w:rPr>
             <w:noProof/>
           </w:rPr>
-          <w:instrText xml:space="preserve"> PAGEREF _Toc200443254 \h </w:instrText>
+          <w:instrText xml:space="preserve"> PAGEREF _Toc200520718 \h </w:instrText>
         </w:r>
         <w:r>
           <w:rPr>
@@ -4942,7 +5066,7 @@
           <w:rPr>
             <w:noProof/>
           </w:rPr>
-          <w:t>20</w:t>
+          <w:t>22</w:t>
         </w:r>
         <w:r>
           <w:rPr>
@@ -4963,11 +5087,11 @@
           <w:rFonts w:eastAsiaTheme="minorEastAsia"/>
           <w:noProof/>
           <w:kern w:val="2"/>
-          <w:lang w:val="de-AT" w:eastAsia="de-AT"/>
+          <w:lang w:eastAsia="de-DE"/>
           <w14:ligatures w14:val="standardContextual"/>
         </w:rPr>
       </w:pPr>
-      <w:hyperlink w:anchor="_Toc200443255" w:history="1">
+      <w:hyperlink w:anchor="_Toc200520719" w:history="1">
         <w:r>
           <w:rPr>
             <w:rStyle w:val="Hyperlink"/>
@@ -4991,7 +5115,7 @@
           <w:rPr>
             <w:noProof/>
           </w:rPr>
-          <w:instrText xml:space="preserve"> PAGEREF _Toc200443255 \h </w:instrText>
+          <w:instrText xml:space="preserve"> PAGEREF _Toc200520719 \h </w:instrText>
         </w:r>
         <w:r>
           <w:rPr>
@@ -5008,7 +5132,7 @@
           <w:rPr>
             <w:noProof/>
           </w:rPr>
-          <w:t>21</w:t>
+          <w:t>23</w:t>
         </w:r>
         <w:r>
           <w:rPr>
@@ -5029,11 +5153,11 @@
           <w:rFonts w:eastAsiaTheme="minorEastAsia"/>
           <w:noProof/>
           <w:kern w:val="2"/>
-          <w:lang w:val="de-AT" w:eastAsia="de-AT"/>
+          <w:lang w:eastAsia="de-DE"/>
           <w14:ligatures w14:val="standardContextual"/>
         </w:rPr>
       </w:pPr>
-      <w:hyperlink w:anchor="_Toc200443256" w:history="1">
+      <w:hyperlink w:anchor="_Toc200520720" w:history="1">
         <w:r>
           <w:rPr>
             <w:rStyle w:val="Hyperlink"/>
@@ -5057,7 +5181,7 @@
           <w:rPr>
             <w:noProof/>
           </w:rPr>
-          <w:instrText xml:space="preserve"> PAGEREF _Toc200443256 \h </w:instrText>
+          <w:instrText xml:space="preserve"> PAGEREF _Toc200520720 \h </w:instrText>
         </w:r>
         <w:r>
           <w:rPr>
@@ -5074,7 +5198,7 @@
           <w:rPr>
             <w:noProof/>
           </w:rPr>
-          <w:t>21</w:t>
+          <w:t>23</w:t>
         </w:r>
         <w:r>
           <w:rPr>
@@ -5095,11 +5219,11 @@
           <w:rFonts w:eastAsiaTheme="minorEastAsia"/>
           <w:noProof/>
           <w:kern w:val="2"/>
-          <w:lang w:val="de-AT" w:eastAsia="de-AT"/>
+          <w:lang w:eastAsia="de-DE"/>
           <w14:ligatures w14:val="standardContextual"/>
         </w:rPr>
       </w:pPr>
-      <w:hyperlink w:anchor="_Toc200443257" w:history="1">
+      <w:hyperlink w:anchor="_Toc200520721" w:history="1">
         <w:r>
           <w:rPr>
             <w:rStyle w:val="Hyperlink"/>
@@ -5112,7 +5236,7 @@
             <w:rFonts w:eastAsiaTheme="minorEastAsia"/>
             <w:noProof/>
             <w:kern w:val="2"/>
-            <w:lang w:val="de-AT" w:eastAsia="de-AT"/>
+            <w:lang w:eastAsia="de-DE"/>
             <w14:ligatures w14:val="standardContextual"/>
           </w:rPr>
           <w:tab/>
@@ -5140,7 +5264,7 @@
           <w:rPr>
             <w:noProof/>
           </w:rPr>
-          <w:instrText xml:space="preserve"> PAGEREF _Toc200443257 \h </w:instrText>
+          <w:instrText xml:space="preserve"> PAGEREF _Toc200520721 \h </w:instrText>
         </w:r>
         <w:r>
           <w:rPr>
@@ -5157,7 +5281,7 @@
           <w:rPr>
             <w:noProof/>
           </w:rPr>
-          <w:t>22</w:t>
+          <w:t>24</w:t>
         </w:r>
         <w:r>
           <w:rPr>
@@ -5177,11 +5301,11 @@
           <w:rFonts w:eastAsiaTheme="minorEastAsia"/>
           <w:noProof/>
           <w:kern w:val="2"/>
-          <w:lang w:val="de-AT" w:eastAsia="de-AT"/>
+          <w:lang w:eastAsia="de-DE"/>
           <w14:ligatures w14:val="standardContextual"/>
         </w:rPr>
       </w:pPr>
-      <w:hyperlink w:anchor="_Toc200443258" w:history="1">
+      <w:hyperlink w:anchor="_Toc200520722" w:history="1">
         <w:r>
           <w:rPr>
             <w:rStyle w:val="Hyperlink"/>
@@ -5205,7 +5329,7 @@
           <w:rPr>
             <w:noProof/>
           </w:rPr>
-          <w:instrText xml:space="preserve"> PAGEREF _Toc200443258 \h </w:instrText>
+          <w:instrText xml:space="preserve"> PAGEREF _Toc200520722 \h </w:instrText>
         </w:r>
         <w:r>
           <w:rPr>
@@ -5222,7 +5346,7 @@
           <w:rPr>
             <w:noProof/>
           </w:rPr>
-          <w:t>22</w:t>
+          <w:t>24</w:t>
         </w:r>
         <w:r>
           <w:rPr>
@@ -5243,11 +5367,11 @@
           <w:rFonts w:eastAsiaTheme="minorEastAsia"/>
           <w:noProof/>
           <w:kern w:val="2"/>
-          <w:lang w:val="de-AT" w:eastAsia="de-AT"/>
+          <w:lang w:eastAsia="de-DE"/>
           <w14:ligatures w14:val="standardContextual"/>
         </w:rPr>
       </w:pPr>
-      <w:hyperlink w:anchor="_Toc200443259" w:history="1">
+      <w:hyperlink w:anchor="_Toc200520723" w:history="1">
         <w:r>
           <w:rPr>
             <w:rStyle w:val="Hyperlink"/>
@@ -5260,7 +5384,7 @@
             <w:rFonts w:eastAsiaTheme="minorEastAsia"/>
             <w:noProof/>
             <w:kern w:val="2"/>
-            <w:lang w:val="de-AT" w:eastAsia="de-AT"/>
+            <w:lang w:eastAsia="de-DE"/>
             <w14:ligatures w14:val="standardContextual"/>
           </w:rPr>
           <w:tab/>
@@ -5288,7 +5412,7 @@
           <w:rPr>
             <w:noProof/>
           </w:rPr>
-          <w:instrText xml:space="preserve"> PAGEREF _Toc200443259 \h </w:instrText>
+          <w:instrText xml:space="preserve"> PAGEREF _Toc200520723 \h </w:instrText>
         </w:r>
         <w:r>
           <w:rPr>
@@ -5305,7 +5429,7 @@
           <w:rPr>
             <w:noProof/>
           </w:rPr>
-          <w:t>22</w:t>
+          <w:t>24</w:t>
         </w:r>
         <w:r>
           <w:rPr>
@@ -5326,11 +5450,11 @@
           <w:rFonts w:eastAsiaTheme="minorEastAsia"/>
           <w:noProof/>
           <w:kern w:val="2"/>
-          <w:lang w:val="de-AT" w:eastAsia="de-AT"/>
+          <w:lang w:eastAsia="de-DE"/>
           <w14:ligatures w14:val="standardContextual"/>
         </w:rPr>
       </w:pPr>
-      <w:hyperlink w:anchor="_Toc200443260" w:history="1">
+      <w:hyperlink w:anchor="_Toc200520724" w:history="1">
         <w:r>
           <w:rPr>
             <w:rStyle w:val="Hyperlink"/>
@@ -5354,7 +5478,7 @@
           <w:rPr>
             <w:noProof/>
           </w:rPr>
-          <w:instrText xml:space="preserve"> PAGEREF _Toc200443260 \h </w:instrText>
+          <w:instrText xml:space="preserve"> PAGEREF _Toc200520724 \h </w:instrText>
         </w:r>
         <w:r>
           <w:rPr>
@@ -5371,7 +5495,7 @@
           <w:rPr>
             <w:noProof/>
           </w:rPr>
-          <w:t>22</w:t>
+          <w:t>24</w:t>
         </w:r>
         <w:r>
           <w:rPr>
@@ -5392,11 +5516,11 @@
           <w:rFonts w:eastAsiaTheme="minorEastAsia"/>
           <w:noProof/>
           <w:kern w:val="2"/>
-          <w:lang w:val="de-AT" w:eastAsia="de-AT"/>
+          <w:lang w:eastAsia="de-DE"/>
           <w14:ligatures w14:val="standardContextual"/>
         </w:rPr>
       </w:pPr>
-      <w:hyperlink w:anchor="_Toc200443261" w:history="1">
+      <w:hyperlink w:anchor="_Toc200520725" w:history="1">
         <w:r>
           <w:rPr>
             <w:rStyle w:val="Hyperlink"/>
@@ -5420,7 +5544,7 @@
           <w:rPr>
             <w:noProof/>
           </w:rPr>
-          <w:instrText xml:space="preserve"> PAGEREF _Toc200443261 \h </w:instrText>
+          <w:instrText xml:space="preserve"> PAGEREF _Toc200520725 \h </w:instrText>
         </w:r>
         <w:r>
           <w:rPr>
@@ -5437,7 +5561,7 @@
           <w:rPr>
             <w:noProof/>
           </w:rPr>
-          <w:t>22</w:t>
+          <w:t>24</w:t>
         </w:r>
         <w:r>
           <w:rPr>
@@ -5480,7 +5604,7 @@
         </w:numPr>
         <w:spacing w:line="240" w:lineRule="auto"/>
       </w:pPr>
-      <w:bookmarkStart w:id="0" w:name="_Toc200443208"/>
+      <w:bookmarkStart w:id="0" w:name="_Toc200520671"/>
       <w:r>
         <w:t>Allgemeines / Projektübersicht</w:t>
       </w:r>
@@ -5495,7 +5619,7 @@
         </w:numPr>
         <w:spacing w:line="240" w:lineRule="auto"/>
       </w:pPr>
-      <w:bookmarkStart w:id="1" w:name="_Toc200443209"/>
+      <w:bookmarkStart w:id="1" w:name="_Toc200520672"/>
       <w:r>
         <w:t>Projektbeschreibung</w:t>
       </w:r>
@@ -5725,8 +5849,17 @@
                 <w:rFonts w:ascii="Arial" w:hAnsi="Arial" w:cs="Arial"/>
                 <w:sz w:val="20"/>
               </w:rPr>
-              <w:t>Jonas Aberger</w:t>
-            </w:r>
+              <w:t xml:space="preserve">Jonas </w:t>
+            </w:r>
+            <w:proofErr w:type="spellStart"/>
+            <w:r>
+              <w:rPr>
+                <w:rFonts w:ascii="Arial" w:hAnsi="Arial" w:cs="Arial"/>
+                <w:sz w:val="20"/>
+              </w:rPr>
+              <w:t>Aberger</w:t>
+            </w:r>
+            <w:proofErr w:type="spellEnd"/>
           </w:p>
         </w:tc>
         <w:tc>
@@ -6018,9 +6151,8 @@
         </w:numPr>
         <w:spacing w:line="240" w:lineRule="auto"/>
       </w:pPr>
-      <w:bookmarkStart w:id="2" w:name="_Toc200443210"/>
-      <w:r>
-        <w:lastRenderedPageBreak/>
+      <w:bookmarkStart w:id="2" w:name="_Toc200520673"/>
+      <w:r>
         <w:t>Funktionale Anforderungen</w:t>
       </w:r>
       <w:bookmarkEnd w:id="2"/>
@@ -6033,7 +6165,7 @@
           <w:numId w:val="2"/>
         </w:numPr>
       </w:pPr>
-      <w:bookmarkStart w:id="3" w:name="_Toc200443211"/>
+      <w:bookmarkStart w:id="3" w:name="_Toc200520674"/>
       <w:r>
         <w:rPr>
           <w:noProof/>
@@ -6103,10 +6235,11 @@
           <w:numId w:val="2"/>
         </w:numPr>
       </w:pPr>
-      <w:bookmarkStart w:id="4" w:name="_Toc200443212"/>
+      <w:bookmarkStart w:id="4" w:name="_Toc200520675"/>
       <w:r>
         <w:t xml:space="preserve">Steuerung des </w:t>
       </w:r>
+      <w:proofErr w:type="spellStart"/>
       <w:r>
         <w:t>MBot</w:t>
       </w:r>
@@ -6114,14 +6247,17 @@
         <w:t>s</w:t>
       </w:r>
       <w:bookmarkEnd w:id="4"/>
+      <w:proofErr w:type="spellEnd"/>
     </w:p>
     <w:p>
       <w:r>
         <w:t xml:space="preserve">Der Benutzer steuert den </w:t>
       </w:r>
+      <w:proofErr w:type="spellStart"/>
       <w:r>
         <w:t>MBot</w:t>
       </w:r>
+      <w:proofErr w:type="spellEnd"/>
       <w:r>
         <w:t xml:space="preserve"> über das Frontend. Während der Steuerung gibt es die Möglichkeit das Programm mit einem Exit-Command zu beenden. Falls das Frontend die Fahrstrecke speichern will, wird der Use Case „Fahrstrecke speichern“ automatisch ausgeführt.</w:t>
       </w:r>
@@ -6136,7 +6272,7 @@
         </w:numPr>
         <w:spacing w:line="240" w:lineRule="auto"/>
       </w:pPr>
-      <w:bookmarkStart w:id="5" w:name="_Toc200443213"/>
+      <w:bookmarkStart w:id="5" w:name="_Toc200520676"/>
       <w:r>
         <w:t>Fahrstrecke manuell erstellen</w:t>
       </w:r>
@@ -6146,9 +6282,11 @@
       <w:r>
         <w:t xml:space="preserve">Der Benutzer kann über das Frontend eine Fahrstrecke manuell erstellen. Dies bedeutet, dass er eine Route ohne direkte Steuerung des </w:t>
       </w:r>
+      <w:proofErr w:type="spellStart"/>
       <w:r>
         <w:t>MBot</w:t>
       </w:r>
+      <w:proofErr w:type="spellEnd"/>
       <w:r>
         <w:t xml:space="preserve"> vorgibt. Dies erfolgt durch eine grafische Benutzeroberfläche, bei der vordefinierte Wegpunkte abgefahren werden. Diese Wegpunkte bestehen aus den Attributen Richtung, Geschwindigkeit und Zeit.</w:t>
       </w:r>
@@ -6167,9 +6305,8 @@
         </w:numPr>
         <w:spacing w:line="240" w:lineRule="auto"/>
       </w:pPr>
-      <w:bookmarkStart w:id="6" w:name="_Toc200443214"/>
-      <w:r>
-        <w:lastRenderedPageBreak/>
+      <w:bookmarkStart w:id="6" w:name="_Toc200520677"/>
+      <w:r>
         <w:t>Fahrstrecke speichern</w:t>
       </w:r>
       <w:bookmarkEnd w:id="6"/>
@@ -6178,9 +6315,11 @@
       <w:r>
         <w:t xml:space="preserve">Dieser Use Case speichert die Fahrstrecke des </w:t>
       </w:r>
+      <w:proofErr w:type="spellStart"/>
       <w:r>
         <w:t>MBot</w:t>
       </w:r>
+      <w:proofErr w:type="spellEnd"/>
       <w:r>
         <w:t xml:space="preserve"> in einer </w:t>
       </w:r>
@@ -6211,11 +6350,29 @@
       <w:r>
         <w:t xml:space="preserve">Automatisch nach der Steuerung des </w:t>
       </w:r>
+      <w:proofErr w:type="spellStart"/>
       <w:r>
         <w:t>MBot</w:t>
       </w:r>
-      <w:r>
-        <w:t xml:space="preserve"> (wenn {fahrstreckenSpeichern == true}.</w:t>
+      <w:proofErr w:type="spellEnd"/>
+      <w:r>
+        <w:t xml:space="preserve"> (wenn {</w:t>
+      </w:r>
+      <w:proofErr w:type="spellStart"/>
+      <w:r>
+        <w:t>fahrstreckenSpeichern</w:t>
+      </w:r>
+      <w:proofErr w:type="spellEnd"/>
+      <w:r>
+        <w:t xml:space="preserve"> == </w:t>
+      </w:r>
+      <w:proofErr w:type="spellStart"/>
+      <w:r>
+        <w:t>true</w:t>
+      </w:r>
+      <w:proofErr w:type="spellEnd"/>
+      <w:r>
+        <w:t>}.</w:t>
       </w:r>
     </w:p>
     <w:p>
@@ -6249,7 +6406,7 @@
         </w:numPr>
         <w:spacing w:line="240" w:lineRule="auto"/>
       </w:pPr>
-      <w:bookmarkStart w:id="7" w:name="_Toc200443215"/>
+      <w:bookmarkStart w:id="7" w:name="_Toc200520678"/>
       <w:r>
         <w:t>Fahrstrecke abrufen</w:t>
       </w:r>
@@ -6270,7 +6427,7 @@
         </w:numPr>
         <w:spacing w:line="240" w:lineRule="auto"/>
       </w:pPr>
-      <w:bookmarkStart w:id="8" w:name="_Toc200443216"/>
+      <w:bookmarkStart w:id="8" w:name="_Toc200520679"/>
       <w:r>
         <w:t>LED &amp; Geschwindigkeit anpassen</w:t>
       </w:r>
@@ -6280,15 +6437,19 @@
       <w:r>
         <w:t xml:space="preserve">Der Benutzer hat die Möglichkeit, die LEDs des </w:t>
       </w:r>
+      <w:proofErr w:type="spellStart"/>
       <w:r>
         <w:t>MBot</w:t>
       </w:r>
+      <w:proofErr w:type="spellEnd"/>
       <w:r>
         <w:t xml:space="preserve"> ein- oder auszuschalten, indem er entweder einen physischen Knopf betätigt oder eine digitale Schaltfläche in der Benutzeroberfläche auswählt. Wenn der Benutzer den Knopf drückt, werden die LEDs des </w:t>
       </w:r>
+      <w:proofErr w:type="spellStart"/>
       <w:r>
         <w:t>MBot</w:t>
       </w:r>
+      <w:proofErr w:type="spellEnd"/>
       <w:r>
         <w:t xml:space="preserve"> entweder aktiviert oder deaktiviert, abhängig von der gewählten Einstellung.  </w:t>
       </w:r>
@@ -6302,7 +6463,7 @@
         </w:numPr>
         <w:spacing w:line="240" w:lineRule="auto"/>
       </w:pPr>
-      <w:bookmarkStart w:id="9" w:name="_Toc200443217"/>
+      <w:bookmarkStart w:id="9" w:name="_Toc200520680"/>
       <w:r>
         <w:t>Statusinformationen senden</w:t>
       </w:r>
@@ -6322,7 +6483,7 @@
         </w:numPr>
         <w:spacing w:line="240" w:lineRule="auto"/>
       </w:pPr>
-      <w:bookmarkStart w:id="10" w:name="_Toc200443218"/>
+      <w:bookmarkStart w:id="10" w:name="_Toc200520681"/>
       <w:r>
         <w:t>Kartografie</w:t>
       </w:r>
@@ -6335,11 +6496,21 @@
       <w:r>
         <w:t xml:space="preserve">Der Benutzer möchte den umliegenden Raum erkunden und automatisch eine übersichtliche Karte erstellen lassen. Dieser Kartografie-Modus läuft eigenständig und unabhängig von anderen Funktionen. Der Benutzer kann ihn aktivieren, und der </w:t>
       </w:r>
+      <w:proofErr w:type="spellStart"/>
       <w:r>
         <w:t>MBot</w:t>
       </w:r>
-      <w:r>
-        <w:t xml:space="preserve"> beginnt, den Raum systematisch zu erfassen und auszumappen. Die gesammelten Daten werden in Echtzeit verarbeitet und als detaillierte Karte dargestellt, die dem Benutzer zur Verfügung steht.</w:t>
+      <w:proofErr w:type="spellEnd"/>
+      <w:r>
+        <w:t xml:space="preserve"> beginnt, den Raum systematisch zu erfassen und </w:t>
+      </w:r>
+      <w:proofErr w:type="spellStart"/>
+      <w:r>
+        <w:t>auszumappen</w:t>
+      </w:r>
+      <w:proofErr w:type="spellEnd"/>
+      <w:r>
+        <w:t>. Die gesammelten Daten werden in Echtzeit verarbeitet und als detaillierte Karte dargestellt, die dem Benutzer zur Verfügung steht.</w:t>
       </w:r>
     </w:p>
     <w:p/>
@@ -6362,7 +6533,7 @@
         </w:numPr>
         <w:spacing w:line="240" w:lineRule="auto"/>
       </w:pPr>
-      <w:bookmarkStart w:id="11" w:name="_Toc200443219"/>
+      <w:bookmarkStart w:id="11" w:name="_Toc200520682"/>
       <w:r>
         <w:t>Nichtfunktionale Anforderungen</w:t>
       </w:r>
@@ -6586,7 +6757,7 @@
         </w:numPr>
         <w:spacing w:line="240" w:lineRule="auto"/>
       </w:pPr>
-      <w:bookmarkStart w:id="12" w:name="_Toc200443220"/>
+      <w:bookmarkStart w:id="12" w:name="_Toc200520683"/>
       <w:r>
         <w:t>Projektplanung</w:t>
       </w:r>
@@ -6601,7 +6772,7 @@
         </w:numPr>
         <w:spacing w:line="240" w:lineRule="auto"/>
       </w:pPr>
-      <w:bookmarkStart w:id="13" w:name="_Toc200443221"/>
+      <w:bookmarkStart w:id="13" w:name="_Toc200520684"/>
       <w:r>
         <w:t>Variantenbildung</w:t>
       </w:r>
@@ -6642,7 +6813,15 @@
         <w:t xml:space="preserve">Programmiersprache: </w:t>
       </w:r>
       <w:r>
-        <w:t>Python (mit MicroPython), Java, C#</w:t>
+        <w:t xml:space="preserve">Python (mit </w:t>
+      </w:r>
+      <w:proofErr w:type="spellStart"/>
+      <w:r>
+        <w:t>MicroPython</w:t>
+      </w:r>
+      <w:proofErr w:type="spellEnd"/>
+      <w:r>
+        <w:t>), Java, C#</w:t>
       </w:r>
     </w:p>
     <w:p>
@@ -6654,8 +6833,13 @@
         </w:numPr>
       </w:pPr>
       <w:r>
-        <w:t>Gewählte Variante: Python mit MicroPython</w:t>
-      </w:r>
+        <w:t xml:space="preserve">Gewählte Variante: Python mit </w:t>
+      </w:r>
+      <w:proofErr w:type="spellStart"/>
+      <w:r>
+        <w:t>MicroPython</w:t>
+      </w:r>
+      <w:proofErr w:type="spellEnd"/>
     </w:p>
     <w:p>
       <w:pPr>
@@ -6672,11 +6856,16 @@
         </w:numPr>
       </w:pPr>
       <w:r>
-        <w:t>Datenbank: Fire</w:t>
+        <w:t xml:space="preserve">Datenbank: </w:t>
+      </w:r>
+      <w:proofErr w:type="spellStart"/>
+      <w:r>
+        <w:t>Fire</w:t>
       </w:r>
       <w:r>
         <w:t>Base</w:t>
       </w:r>
+      <w:proofErr w:type="spellEnd"/>
       <w:r>
         <w:t>, Mo</w:t>
       </w:r>
@@ -6717,7 +6906,7 @@
         </w:numPr>
         <w:spacing w:line="240" w:lineRule="auto"/>
       </w:pPr>
-      <w:bookmarkStart w:id="14" w:name="_Toc200443222"/>
+      <w:bookmarkStart w:id="14" w:name="_Toc200520685"/>
       <w:r>
         <w:t>Allgemeine Planungsinformationen</w:t>
       </w:r>
@@ -6812,7 +7001,23 @@
         </w:numPr>
       </w:pPr>
       <w:r>
-        <w:t>Am Ende der Arbeitswoche werden alle Branches zurück auf den Main – mit der Aufsicht eines zweiten Entwicklers – gemerged.</w:t>
+        <w:t xml:space="preserve">Am Ende der Arbeitswoche werden alle </w:t>
+      </w:r>
+      <w:proofErr w:type="spellStart"/>
+      <w:r>
+        <w:t>Branches</w:t>
+      </w:r>
+      <w:proofErr w:type="spellEnd"/>
+      <w:r>
+        <w:t xml:space="preserve"> zurück auf den Main – mit der Aufsicht eines zweiten Entwicklers – </w:t>
+      </w:r>
+      <w:proofErr w:type="spellStart"/>
+      <w:r>
+        <w:t>gemerged</w:t>
+      </w:r>
+      <w:proofErr w:type="spellEnd"/>
+      <w:r>
+        <w:t>.</w:t>
       </w:r>
     </w:p>
     <w:p>
@@ -6831,7 +7036,7 @@
         </w:numPr>
         <w:spacing w:line="240" w:lineRule="auto"/>
       </w:pPr>
-      <w:bookmarkStart w:id="15" w:name="_Toc200443223"/>
+      <w:bookmarkStart w:id="15" w:name="_Toc200520686"/>
       <w:r>
         <w:t>Projektumfeldanalyse</w:t>
       </w:r>
@@ -6877,12 +7082,14 @@
       <w:r>
         <w:t xml:space="preserve">2-Steuerungs-Apps von </w:t>
       </w:r>
+      <w:proofErr w:type="spellStart"/>
       <w:r>
         <w:t>Mb</w:t>
       </w:r>
       <w:r>
         <w:t>lock</w:t>
       </w:r>
+      <w:proofErr w:type="spellEnd"/>
       <w:r>
         <w:t>, die aber keine individuelle Steuerung und Speicherung von Fahrstrecken bieten</w:t>
       </w:r>
@@ -7027,7 +7234,7 @@
         </w:numPr>
         <w:spacing w:line="240" w:lineRule="auto"/>
       </w:pPr>
-      <w:bookmarkStart w:id="16" w:name="_Toc200443224"/>
+      <w:bookmarkStart w:id="16" w:name="_Toc200520687"/>
       <w:r>
         <w:lastRenderedPageBreak/>
         <w:t>Softwarearchitektur</w:t>
@@ -7043,7 +7250,7 @@
         </w:numPr>
         <w:spacing w:line="240" w:lineRule="auto"/>
       </w:pPr>
-      <w:bookmarkStart w:id="17" w:name="_Toc200443225"/>
+      <w:bookmarkStart w:id="17" w:name="_Toc200520688"/>
       <w:r>
         <w:t>Aktivitätsdiagramm</w:t>
       </w:r>
@@ -7109,15 +7316,20 @@
         </w:numPr>
         <w:spacing w:line="240" w:lineRule="auto"/>
       </w:pPr>
-      <w:bookmarkStart w:id="18" w:name="_Toc200443226"/>
+      <w:bookmarkStart w:id="18" w:name="_Toc200520689"/>
       <w:r>
         <w:lastRenderedPageBreak/>
         <w:t>Sequenzdiagramme</w:t>
       </w:r>
       <w:r>
-        <w:t xml:space="preserve"> – Primärfunktionen Backend</w:t>
+        <w:t xml:space="preserve"> – Primärfunktionen </w:t>
+      </w:r>
+      <w:proofErr w:type="gramStart"/>
+      <w:r>
+        <w:t>Backend</w:t>
       </w:r>
       <w:bookmarkEnd w:id="18"/>
+      <w:proofErr w:type="gramEnd"/>
     </w:p>
     <w:p>
       <w:r>
@@ -7177,7 +7389,7 @@
         </w:numPr>
         <w:spacing w:line="240" w:lineRule="auto"/>
       </w:pPr>
-      <w:bookmarkStart w:id="19" w:name="_Toc200443227"/>
+      <w:bookmarkStart w:id="19" w:name="_Toc200520690"/>
       <w:r>
         <w:lastRenderedPageBreak/>
         <w:t>Komponentendiagramme</w:t>
@@ -7187,7 +7399,7 @@
     <w:p>
       <w:pPr>
         <w:rPr>
-          <w:rFonts w:ascii="Times New Roman" w:eastAsia="Times New Roman" w:hAnsi="Times New Roman" w:cs="Times New Roman"/>
+          <w:noProof/>
           <w:lang w:val="de-AT" w:eastAsia="de-AT"/>
         </w:rPr>
       </w:pPr>
@@ -7248,6 +7460,22 @@
     </w:p>
     <w:p>
       <w:pPr>
+        <w:rPr>
+          <w:rFonts w:ascii="Times New Roman" w:eastAsia="Times New Roman" w:hAnsi="Times New Roman" w:cs="Times New Roman"/>
+          <w:lang w:val="de-AT" w:eastAsia="de-AT"/>
+        </w:rPr>
+      </w:pPr>
+    </w:p>
+    <w:p>
+      <w:pPr>
+        <w:rPr>
+          <w:rFonts w:ascii="Times New Roman" w:eastAsia="Times New Roman" w:hAnsi="Times New Roman" w:cs="Times New Roman"/>
+          <w:lang w:val="de-AT" w:eastAsia="de-AT"/>
+        </w:rPr>
+      </w:pPr>
+    </w:p>
+    <w:p>
+      <w:pPr>
         <w:pStyle w:val="berschrift2"/>
         <w:numPr>
           <w:ilvl w:val="1"/>
@@ -7255,12 +7483,197 @@
         </w:numPr>
         <w:spacing w:line="240" w:lineRule="auto"/>
       </w:pPr>
-      <w:bookmarkStart w:id="20" w:name="_Toc200443228"/>
+      <w:bookmarkStart w:id="20" w:name="_Toc200520691"/>
       <w:r>
         <w:lastRenderedPageBreak/>
+        <w:t>C4-Diagramm</w:t>
+      </w:r>
+      <w:bookmarkEnd w:id="20"/>
+    </w:p>
+    <w:p>
+      <w:r>
+        <w:drawing>
+          <wp:inline distT="0" distB="0" distL="0" distR="0" wp14:anchorId="15BA0ADE" wp14:editId="46756604">
+            <wp:extent cx="5727700" cy="5567045"/>
+            <wp:effectExtent l="0" t="0" r="6350" b="0"/>
+            <wp:docPr id="864357770" name="Grafik 1" descr="Ein Bild, das Text, Screenshot, Diagramm, Schrift enthält.&#10;&#10;KI-generierte Inhalte können fehlerhaft sein."/>
+            <wp:cNvGraphicFramePr>
+              <a:graphicFrameLocks xmlns:a="http://schemas.openxmlformats.org/drawingml/2006/main" noChangeAspect="1"/>
+            </wp:cNvGraphicFramePr>
+            <a:graphic xmlns:a="http://schemas.openxmlformats.org/drawingml/2006/main">
+              <a:graphicData uri="http://schemas.openxmlformats.org/drawingml/2006/picture">
+                <pic:pic xmlns:pic="http://schemas.openxmlformats.org/drawingml/2006/picture">
+                  <pic:nvPicPr>
+                    <pic:cNvPr id="864357770" name="Grafik 1" descr="Ein Bild, das Text, Screenshot, Diagramm, Schrift enthält.&#10;&#10;KI-generierte Inhalte können fehlerhaft sein."/>
+                    <pic:cNvPicPr/>
+                  </pic:nvPicPr>
+                  <pic:blipFill>
+                    <a:blip r:embed="rId19"/>
+                    <a:stretch>
+                      <a:fillRect/>
+                    </a:stretch>
+                  </pic:blipFill>
+                  <pic:spPr>
+                    <a:xfrm>
+                      <a:off x="0" y="0"/>
+                      <a:ext cx="5727700" cy="5567045"/>
+                    </a:xfrm>
+                    <a:prstGeom prst="rect">
+                      <a:avLst/>
+                    </a:prstGeom>
+                  </pic:spPr>
+                </pic:pic>
+              </a:graphicData>
+            </a:graphic>
+          </wp:inline>
+        </w:drawing>
+      </w:r>
+    </w:p>
+    <w:p/>
+    <w:p/>
+    <w:p>
+      <w:r>
+        <w:lastRenderedPageBreak/>
+        <w:drawing>
+          <wp:inline distT="0" distB="0" distL="0" distR="0" wp14:anchorId="19C5D836" wp14:editId="6E2F1FCB">
+            <wp:extent cx="5727700" cy="6201410"/>
+            <wp:effectExtent l="0" t="0" r="6350" b="8890"/>
+            <wp:docPr id="2125693384" name="Grafik 1" descr="Ein Bild, das Text, Screenshot, Diagramm, Schrift enthält.&#10;&#10;KI-generierte Inhalte können fehlerhaft sein."/>
+            <wp:cNvGraphicFramePr>
+              <a:graphicFrameLocks xmlns:a="http://schemas.openxmlformats.org/drawingml/2006/main" noChangeAspect="1"/>
+            </wp:cNvGraphicFramePr>
+            <a:graphic xmlns:a="http://schemas.openxmlformats.org/drawingml/2006/main">
+              <a:graphicData uri="http://schemas.openxmlformats.org/drawingml/2006/picture">
+                <pic:pic xmlns:pic="http://schemas.openxmlformats.org/drawingml/2006/picture">
+                  <pic:nvPicPr>
+                    <pic:cNvPr id="2125693384" name="Grafik 1" descr="Ein Bild, das Text, Screenshot, Diagramm, Schrift enthält.&#10;&#10;KI-generierte Inhalte können fehlerhaft sein."/>
+                    <pic:cNvPicPr/>
+                  </pic:nvPicPr>
+                  <pic:blipFill>
+                    <a:blip r:embed="rId20"/>
+                    <a:stretch>
+                      <a:fillRect/>
+                    </a:stretch>
+                  </pic:blipFill>
+                  <pic:spPr>
+                    <a:xfrm>
+                      <a:off x="0" y="0"/>
+                      <a:ext cx="5727700" cy="6201410"/>
+                    </a:xfrm>
+                    <a:prstGeom prst="rect">
+                      <a:avLst/>
+                    </a:prstGeom>
+                  </pic:spPr>
+                </pic:pic>
+              </a:graphicData>
+            </a:graphic>
+          </wp:inline>
+        </w:drawing>
+      </w:r>
+    </w:p>
+    <w:p/>
+    <w:p/>
+    <w:p/>
+    <w:p>
+      <w:r>
+        <w:lastRenderedPageBreak/>
+        <w:drawing>
+          <wp:inline distT="0" distB="0" distL="0" distR="0" wp14:anchorId="245DD731" wp14:editId="4B8B6980">
+            <wp:extent cx="5727700" cy="4994275"/>
+            <wp:effectExtent l="0" t="0" r="6350" b="0"/>
+            <wp:docPr id="1119052175" name="Grafik 1" descr="Ein Bild, das Text, Diagramm, Screenshot, Reihe enthält.&#10;&#10;KI-generierte Inhalte können fehlerhaft sein."/>
+            <wp:cNvGraphicFramePr>
+              <a:graphicFrameLocks xmlns:a="http://schemas.openxmlformats.org/drawingml/2006/main" noChangeAspect="1"/>
+            </wp:cNvGraphicFramePr>
+            <a:graphic xmlns:a="http://schemas.openxmlformats.org/drawingml/2006/main">
+              <a:graphicData uri="http://schemas.openxmlformats.org/drawingml/2006/picture">
+                <pic:pic xmlns:pic="http://schemas.openxmlformats.org/drawingml/2006/picture">
+                  <pic:nvPicPr>
+                    <pic:cNvPr id="1119052175" name="Grafik 1" descr="Ein Bild, das Text, Diagramm, Screenshot, Reihe enthält.&#10;&#10;KI-generierte Inhalte können fehlerhaft sein."/>
+                    <pic:cNvPicPr/>
+                  </pic:nvPicPr>
+                  <pic:blipFill>
+                    <a:blip r:embed="rId21"/>
+                    <a:stretch>
+                      <a:fillRect/>
+                    </a:stretch>
+                  </pic:blipFill>
+                  <pic:spPr>
+                    <a:xfrm>
+                      <a:off x="0" y="0"/>
+                      <a:ext cx="5727700" cy="4994275"/>
+                    </a:xfrm>
+                    <a:prstGeom prst="rect">
+                      <a:avLst/>
+                    </a:prstGeom>
+                  </pic:spPr>
+                </pic:pic>
+              </a:graphicData>
+            </a:graphic>
+          </wp:inline>
+        </w:drawing>
+      </w:r>
+      <w:r>
+        <w:drawing>
+          <wp:inline distT="0" distB="0" distL="0" distR="0" wp14:anchorId="5CC29454" wp14:editId="1D56C594">
+            <wp:extent cx="5727700" cy="3803650"/>
+            <wp:effectExtent l="0" t="0" r="6350" b="6350"/>
+            <wp:docPr id="2116026139" name="Grafik 1" descr="Ein Bild, das Text, Diagramm, Plan, Screenshot enthält.&#10;&#10;KI-generierte Inhalte können fehlerhaft sein."/>
+            <wp:cNvGraphicFramePr>
+              <a:graphicFrameLocks xmlns:a="http://schemas.openxmlformats.org/drawingml/2006/main" noChangeAspect="1"/>
+            </wp:cNvGraphicFramePr>
+            <a:graphic xmlns:a="http://schemas.openxmlformats.org/drawingml/2006/main">
+              <a:graphicData uri="http://schemas.openxmlformats.org/drawingml/2006/picture">
+                <pic:pic xmlns:pic="http://schemas.openxmlformats.org/drawingml/2006/picture">
+                  <pic:nvPicPr>
+                    <pic:cNvPr id="2116026139" name="Grafik 1" descr="Ein Bild, das Text, Diagramm, Plan, Screenshot enthält.&#10;&#10;KI-generierte Inhalte können fehlerhaft sein."/>
+                    <pic:cNvPicPr/>
+                  </pic:nvPicPr>
+                  <pic:blipFill>
+                    <a:blip r:embed="rId22"/>
+                    <a:stretch>
+                      <a:fillRect/>
+                    </a:stretch>
+                  </pic:blipFill>
+                  <pic:spPr>
+                    <a:xfrm>
+                      <a:off x="0" y="0"/>
+                      <a:ext cx="5727700" cy="3803650"/>
+                    </a:xfrm>
+                    <a:prstGeom prst="rect">
+                      <a:avLst/>
+                    </a:prstGeom>
+                  </pic:spPr>
+                </pic:pic>
+              </a:graphicData>
+            </a:graphic>
+          </wp:inline>
+        </w:drawing>
+      </w:r>
+    </w:p>
+    <w:p>
+      <w:pPr>
+        <w:pStyle w:val="berschrift2"/>
+        <w:rPr>
+          <w:noProof/>
+          <w:lang w:val="de-AT" w:eastAsia="de-AT"/>
+        </w:rPr>
+      </w:pPr>
+    </w:p>
+    <w:p>
+      <w:pPr>
+        <w:pStyle w:val="berschrift2"/>
+        <w:numPr>
+          <w:ilvl w:val="1"/>
+          <w:numId w:val="2"/>
+        </w:numPr>
+        <w:spacing w:line="240" w:lineRule="auto"/>
+      </w:pPr>
+      <w:bookmarkStart w:id="21" w:name="_Toc200520692"/>
+      <w:r>
         <w:t>Verteilungsdiagramme</w:t>
       </w:r>
-      <w:bookmarkEnd w:id="20"/>
+      <w:bookmarkEnd w:id="21"/>
     </w:p>
     <w:p>
       <w:r>
@@ -7283,10 +7696,10 @@
                     <pic:cNvPicPr/>
                   </pic:nvPicPr>
                   <pic:blipFill rotWithShape="1">
-                    <a:blip r:embed="rId19">
+                    <a:blip r:embed="rId23">
                       <a:extLst>
                         <a:ext uri="{96DAC541-7B7A-43D3-8B79-37D633B846F1}">
-                          <asvg:svgBlip xmlns:asvg="http://schemas.microsoft.com/office/drawing/2016/SVG/main" r:embed="rId20"/>
+                          <asvg:svgBlip xmlns:asvg="http://schemas.microsoft.com/office/drawing/2016/SVG/main" r:embed="rId24"/>
                         </a:ext>
                       </a:extLst>
                     </a:blip>
@@ -7333,11 +7746,12 @@
         </w:numPr>
         <w:spacing w:line="240" w:lineRule="auto"/>
       </w:pPr>
-      <w:bookmarkStart w:id="21" w:name="_Toc200443229"/>
-      <w:r>
+      <w:bookmarkStart w:id="22" w:name="_Toc200520693"/>
+      <w:r>
+        <w:lastRenderedPageBreak/>
         <w:t>Softwarekomponenten / Programme</w:t>
       </w:r>
-      <w:bookmarkEnd w:id="21"/>
+      <w:bookmarkEnd w:id="22"/>
     </w:p>
     <w:p>
       <w:pPr>
@@ -7348,11 +7762,11 @@
         </w:numPr>
         <w:spacing w:line="240" w:lineRule="auto"/>
       </w:pPr>
-      <w:bookmarkStart w:id="22" w:name="_Toc200443230"/>
+      <w:bookmarkStart w:id="23" w:name="_Toc200520694"/>
       <w:r>
         <w:t>SW-Programme</w:t>
       </w:r>
-      <w:bookmarkEnd w:id="22"/>
+      <w:bookmarkEnd w:id="23"/>
     </w:p>
     <w:tbl>
       <w:tblPr>
@@ -7489,12 +7903,11 @@
         </w:numPr>
         <w:spacing w:line="240" w:lineRule="auto"/>
       </w:pPr>
-      <w:bookmarkStart w:id="23" w:name="_Toc200443231"/>
-      <w:r>
-        <w:lastRenderedPageBreak/>
+      <w:bookmarkStart w:id="24" w:name="_Toc200520695"/>
+      <w:r>
         <w:t>SW-Komponenten</w:t>
       </w:r>
-      <w:bookmarkEnd w:id="23"/>
+      <w:bookmarkEnd w:id="24"/>
     </w:p>
     <w:tbl>
       <w:tblPr>
@@ -7662,6 +8075,7 @@
                 <w:bCs/>
               </w:rPr>
             </w:pPr>
+            <w:proofErr w:type="spellStart"/>
             <w:r>
               <w:rPr>
                 <w:b/>
@@ -7669,6 +8083,7 @@
               </w:rPr>
               <w:t>MicroPython</w:t>
             </w:r>
+            <w:proofErr w:type="spellEnd"/>
           </w:p>
         </w:tc>
         <w:tc>
@@ -7700,9 +8115,11 @@
             <w:r>
               <w:t xml:space="preserve">für den </w:t>
             </w:r>
+            <w:proofErr w:type="spellStart"/>
             <w:r>
               <w:t>MBot</w:t>
             </w:r>
+            <w:proofErr w:type="spellEnd"/>
           </w:p>
         </w:tc>
       </w:tr>
@@ -7720,6 +8137,7 @@
                 <w:bCs/>
               </w:rPr>
             </w:pPr>
+            <w:proofErr w:type="spellStart"/>
             <w:r>
               <w:rPr>
                 <w:b/>
@@ -7727,6 +8145,7 @@
               </w:rPr>
               <w:t>Flask</w:t>
             </w:r>
+            <w:proofErr w:type="spellEnd"/>
           </w:p>
         </w:tc>
         <w:tc>
@@ -7900,13 +8319,31 @@
                 <w:bCs/>
               </w:rPr>
             </w:pPr>
+            <w:proofErr w:type="spellStart"/>
             <w:r>
               <w:rPr>
                 <w:b/>
                 <w:bCs/>
               </w:rPr>
-              <w:t>Git / Github</w:t>
-            </w:r>
+              <w:t>Git</w:t>
+            </w:r>
+            <w:proofErr w:type="spellEnd"/>
+            <w:r>
+              <w:rPr>
+                <w:b/>
+                <w:bCs/>
+              </w:rPr>
+              <w:t xml:space="preserve"> / </w:t>
+            </w:r>
+            <w:proofErr w:type="spellStart"/>
+            <w:r>
+              <w:rPr>
+                <w:b/>
+                <w:bCs/>
+              </w:rPr>
+              <w:t>Github</w:t>
+            </w:r>
+            <w:proofErr w:type="spellEnd"/>
           </w:p>
         </w:tc>
         <w:tc>
@@ -7965,11 +8402,11 @@
         </w:numPr>
         <w:spacing w:line="240" w:lineRule="auto"/>
       </w:pPr>
-      <w:bookmarkStart w:id="24" w:name="_Toc200443232"/>
+      <w:bookmarkStart w:id="25" w:name="_Toc200520696"/>
       <w:r>
         <w:t>Projektdurchführung</w:t>
       </w:r>
-      <w:bookmarkEnd w:id="24"/>
+      <w:bookmarkEnd w:id="25"/>
     </w:p>
     <w:p>
       <w:pPr>
@@ -7980,11 +8417,11 @@
         </w:numPr>
         <w:spacing w:line="240" w:lineRule="auto"/>
       </w:pPr>
-      <w:bookmarkStart w:id="25" w:name="_Toc200443233"/>
+      <w:bookmarkStart w:id="26" w:name="_Toc200520697"/>
       <w:r>
         <w:t>Sprint 1</w:t>
       </w:r>
-      <w:bookmarkEnd w:id="25"/>
+      <w:bookmarkEnd w:id="26"/>
     </w:p>
     <w:p>
       <w:pPr>
@@ -7995,11 +8432,11 @@
         </w:numPr>
         <w:spacing w:line="240" w:lineRule="auto"/>
       </w:pPr>
-      <w:bookmarkStart w:id="26" w:name="_Toc200443234"/>
+      <w:bookmarkStart w:id="27" w:name="_Toc200520698"/>
       <w:r>
         <w:t>Sprintplanung</w:t>
       </w:r>
-      <w:bookmarkEnd w:id="26"/>
+      <w:bookmarkEnd w:id="27"/>
     </w:p>
     <w:p>
       <w:pPr>
@@ -8140,9 +8577,11 @@
             <w:r>
               <w:t xml:space="preserve">Verbindung zum </w:t>
             </w:r>
+            <w:proofErr w:type="spellStart"/>
             <w:r>
               <w:t>MBot</w:t>
             </w:r>
+            <w:proofErr w:type="spellEnd"/>
             <w:r>
               <w:t xml:space="preserve"> herstellen</w:t>
             </w:r>
@@ -8281,9 +8720,11 @@
       <w:r>
         <w:t xml:space="preserve">Verbindung zum </w:t>
       </w:r>
+      <w:proofErr w:type="spellStart"/>
       <w:r>
         <w:t>MBot</w:t>
       </w:r>
+      <w:proofErr w:type="spellEnd"/>
       <w:r>
         <w:t xml:space="preserve"> herstellen:</w:t>
       </w:r>
@@ -8299,9 +8740,11 @@
       <w:r>
         <w:t xml:space="preserve">Kommunikation mit dem </w:t>
       </w:r>
+      <w:proofErr w:type="spellStart"/>
       <w:r>
         <w:t>MBot</w:t>
       </w:r>
+      <w:proofErr w:type="spellEnd"/>
       <w:r>
         <w:t xml:space="preserve"> über das Netzwerk</w:t>
       </w:r>
@@ -8315,12 +8758,13 @@
         </w:numPr>
       </w:pPr>
       <w:r>
-        <w:lastRenderedPageBreak/>
         <w:t xml:space="preserve">Unterstützung von Steuerbefehlen an den </w:t>
       </w:r>
+      <w:proofErr w:type="spellStart"/>
       <w:r>
         <w:t>MBot</w:t>
       </w:r>
+      <w:proofErr w:type="spellEnd"/>
     </w:p>
     <w:p>
       <w:pPr>
@@ -8333,9 +8777,11 @@
       <w:r>
         <w:t xml:space="preserve">Antwort des </w:t>
       </w:r>
+      <w:proofErr w:type="spellStart"/>
       <w:r>
         <w:t>MBot</w:t>
       </w:r>
+      <w:proofErr w:type="spellEnd"/>
       <w:r>
         <w:t xml:space="preserve"> auf Befehle verarbeiten und ans Frontend zurücksenden</w:t>
       </w:r>
@@ -8349,11 +8795,11 @@
         </w:numPr>
         <w:spacing w:line="240" w:lineRule="auto"/>
       </w:pPr>
-      <w:bookmarkStart w:id="27" w:name="_Toc200443235"/>
+      <w:bookmarkStart w:id="28" w:name="_Toc200520699"/>
       <w:r>
         <w:t>Sprint Demo</w:t>
       </w:r>
-      <w:bookmarkEnd w:id="27"/>
+      <w:bookmarkEnd w:id="28"/>
     </w:p>
     <w:p>
       <w:pPr>
@@ -8390,7 +8836,7 @@
                     <pic:cNvPicPr/>
                   </pic:nvPicPr>
                   <pic:blipFill>
-                    <a:blip r:embed="rId21">
+                    <a:blip r:embed="rId25">
                       <a:extLst>
                         <a:ext uri="{28A0092B-C50C-407E-A947-70E740481C1C}">
                           <a14:useLocalDpi xmlns:a14="http://schemas.microsoft.com/office/drawing/2010/main" val="0"/>
@@ -8482,11 +8928,11 @@
         </w:numPr>
         <w:spacing w:line="240" w:lineRule="auto"/>
       </w:pPr>
-      <w:bookmarkStart w:id="28" w:name="_Toc200443236"/>
+      <w:bookmarkStart w:id="29" w:name="_Toc200520700"/>
       <w:r>
         <w:t>Sprint Retrospektive</w:t>
       </w:r>
-      <w:bookmarkEnd w:id="28"/>
+      <w:bookmarkEnd w:id="29"/>
     </w:p>
     <w:p>
       <w:pPr>
@@ -8523,11 +8969,11 @@
         </w:numPr>
         <w:spacing w:line="240" w:lineRule="auto"/>
       </w:pPr>
-      <w:bookmarkStart w:id="29" w:name="_Toc200443237"/>
+      <w:bookmarkStart w:id="30" w:name="_Toc200520701"/>
       <w:r>
         <w:t>Sprint Zusammenfassung</w:t>
       </w:r>
-      <w:bookmarkEnd w:id="29"/>
+      <w:bookmarkEnd w:id="30"/>
     </w:p>
     <w:p>
       <w:r>
@@ -8557,7 +9003,7 @@
                     <pic:cNvPicPr/>
                   </pic:nvPicPr>
                   <pic:blipFill>
-                    <a:blip r:embed="rId22"/>
+                    <a:blip r:embed="rId26"/>
                     <a:stretch>
                       <a:fillRect/>
                     </a:stretch>
@@ -8599,7 +9045,7 @@
                     <pic:cNvPicPr/>
                   </pic:nvPicPr>
                   <pic:blipFill>
-                    <a:blip r:embed="rId23"/>
+                    <a:blip r:embed="rId27"/>
                     <a:stretch>
                       <a:fillRect/>
                     </a:stretch>
@@ -8630,11 +9076,11 @@
         </w:numPr>
         <w:spacing w:line="240" w:lineRule="auto"/>
       </w:pPr>
-      <w:bookmarkStart w:id="30" w:name="_Toc200443238"/>
+      <w:bookmarkStart w:id="31" w:name="_Toc200520702"/>
       <w:r>
         <w:t>Sprint 2</w:t>
       </w:r>
-      <w:bookmarkEnd w:id="30"/>
+      <w:bookmarkEnd w:id="31"/>
     </w:p>
     <w:p>
       <w:pPr>
@@ -8645,11 +9091,11 @@
         </w:numPr>
         <w:spacing w:line="240" w:lineRule="auto"/>
       </w:pPr>
-      <w:bookmarkStart w:id="31" w:name="_Toc200443239"/>
+      <w:bookmarkStart w:id="32" w:name="_Toc200520703"/>
       <w:r>
         <w:t>Sprintplanung</w:t>
       </w:r>
-      <w:bookmarkEnd w:id="31"/>
+      <w:bookmarkEnd w:id="32"/>
     </w:p>
     <w:p>
       <w:r>
@@ -8964,11 +9410,11 @@
         </w:numPr>
         <w:spacing w:line="240" w:lineRule="auto"/>
       </w:pPr>
-      <w:bookmarkStart w:id="32" w:name="_Toc200443240"/>
+      <w:bookmarkStart w:id="33" w:name="_Toc200520704"/>
       <w:r>
         <w:t>Sprint Demo</w:t>
       </w:r>
-      <w:bookmarkEnd w:id="32"/>
+      <w:bookmarkEnd w:id="33"/>
     </w:p>
     <w:p>
       <w:pPr>
@@ -9002,7 +9448,7 @@
                     </pic:cNvPicPr>
                   </pic:nvPicPr>
                   <pic:blipFill>
-                    <a:blip r:embed="rId24">
+                    <a:blip r:embed="rId28">
                       <a:extLst>
                         <a:ext uri="{28A0092B-C50C-407E-A947-70E740481C1C}">
                           <a14:useLocalDpi xmlns:a14="http://schemas.microsoft.com/office/drawing/2010/main" val="0"/>
@@ -9081,7 +9527,7 @@
                     </pic:cNvPicPr>
                   </pic:nvPicPr>
                   <pic:blipFill>
-                    <a:blip r:embed="rId25">
+                    <a:blip r:embed="rId29">
                       <a:extLst>
                         <a:ext uri="{28A0092B-C50C-407E-A947-70E740481C1C}">
                           <a14:useLocalDpi xmlns:a14="http://schemas.microsoft.com/office/drawing/2010/main" val="0"/>
@@ -9131,11 +9577,11 @@
         </w:numPr>
         <w:spacing w:line="240" w:lineRule="auto"/>
       </w:pPr>
-      <w:bookmarkStart w:id="33" w:name="_Toc200443241"/>
+      <w:bookmarkStart w:id="34" w:name="_Toc200520705"/>
       <w:r>
         <w:t>Sprint Retrospektive</w:t>
       </w:r>
-      <w:bookmarkEnd w:id="33"/>
+      <w:bookmarkEnd w:id="34"/>
     </w:p>
     <w:p>
       <w:r>
@@ -9151,12 +9597,12 @@
         </w:numPr>
         <w:spacing w:line="240" w:lineRule="auto"/>
       </w:pPr>
-      <w:bookmarkStart w:id="34" w:name="_Toc200443242"/>
+      <w:bookmarkStart w:id="35" w:name="_Toc200520706"/>
       <w:r>
         <w:lastRenderedPageBreak/>
         <w:t>Sprint Zusammenfassung</w:t>
       </w:r>
-      <w:bookmarkEnd w:id="34"/>
+      <w:bookmarkEnd w:id="35"/>
     </w:p>
     <w:p>
       <w:r>
@@ -9186,7 +9632,7 @@
                     </pic:cNvPicPr>
                   </pic:nvPicPr>
                   <pic:blipFill>
-                    <a:blip r:embed="rId26">
+                    <a:blip r:embed="rId30">
                       <a:extLst>
                         <a:ext uri="{28A0092B-C50C-407E-A947-70E740481C1C}">
                           <a14:useLocalDpi xmlns:a14="http://schemas.microsoft.com/office/drawing/2010/main" val="0"/>
@@ -9229,11 +9675,11 @@
         </w:numPr>
         <w:spacing w:line="240" w:lineRule="auto"/>
       </w:pPr>
-      <w:bookmarkStart w:id="35" w:name="_Toc200443243"/>
+      <w:bookmarkStart w:id="36" w:name="_Toc200520707"/>
       <w:r>
         <w:t>Sprint 3</w:t>
       </w:r>
-      <w:bookmarkEnd w:id="35"/>
+      <w:bookmarkEnd w:id="36"/>
     </w:p>
     <w:p>
       <w:pPr>
@@ -9244,11 +9690,11 @@
         </w:numPr>
         <w:spacing w:line="240" w:lineRule="auto"/>
       </w:pPr>
-      <w:bookmarkStart w:id="36" w:name="_Toc200443244"/>
+      <w:bookmarkStart w:id="37" w:name="_Toc200520708"/>
       <w:r>
         <w:t>Sprintplanung</w:t>
       </w:r>
-      <w:bookmarkEnd w:id="36"/>
+      <w:bookmarkEnd w:id="37"/>
     </w:p>
     <w:p>
       <w:pPr>
@@ -9417,13 +9863,23 @@
           <w:lang w:val="en-US"/>
         </w:rPr>
       </w:pPr>
+      <w:proofErr w:type="spellStart"/>
       <w:r>
         <w:rPr>
           <w:b/>
           <w:bCs/>
           <w:lang w:val="en-US"/>
         </w:rPr>
-        <w:t xml:space="preserve">Anzahl Story-Points: </w:t>
+        <w:t>Anzahl</w:t>
+      </w:r>
+      <w:proofErr w:type="spellEnd"/>
+      <w:r>
+        <w:rPr>
+          <w:b/>
+          <w:bCs/>
+          <w:lang w:val="en-US"/>
+        </w:rPr>
+        <w:t xml:space="preserve"> Story-Points: </w:t>
       </w:r>
       <w:r>
         <w:rPr>
@@ -9549,12 +10005,12 @@
         </w:numPr>
         <w:spacing w:line="240" w:lineRule="auto"/>
       </w:pPr>
-      <w:bookmarkStart w:id="37" w:name="_Toc200443245"/>
+      <w:bookmarkStart w:id="38" w:name="_Toc200520709"/>
       <w:r>
         <w:lastRenderedPageBreak/>
         <w:t>Sprint Demo</w:t>
       </w:r>
-      <w:bookmarkEnd w:id="37"/>
+      <w:bookmarkEnd w:id="38"/>
     </w:p>
     <w:p>
       <w:r>
@@ -9577,7 +10033,7 @@
                     <pic:cNvPicPr/>
                   </pic:nvPicPr>
                   <pic:blipFill>
-                    <a:blip r:embed="rId27"/>
+                    <a:blip r:embed="rId31"/>
                     <a:stretch>
                       <a:fillRect/>
                     </a:stretch>
@@ -9644,7 +10100,7 @@
                     <pic:cNvPicPr/>
                   </pic:nvPicPr>
                   <pic:blipFill>
-                    <a:blip r:embed="rId28"/>
+                    <a:blip r:embed="rId32"/>
                     <a:stretch>
                       <a:fillRect/>
                     </a:stretch>
@@ -9713,9 +10169,11 @@
       <w:r>
         <w:t xml:space="preserve"> Erforschung und Entwicklung eines Prototyps für den Discovery Mode des </w:t>
       </w:r>
+      <w:proofErr w:type="spellStart"/>
       <w:r>
         <w:t>MBot</w:t>
       </w:r>
+      <w:proofErr w:type="spellEnd"/>
       <w:r>
         <w:t>, um Hindernisse zu erkennen und zu umgehen.</w:t>
       </w:r>
@@ -9892,14 +10350,14 @@
         </w:numPr>
         <w:spacing w:line="240" w:lineRule="auto"/>
       </w:pPr>
-      <w:bookmarkStart w:id="38" w:name="_Toc200443246"/>
+      <w:bookmarkStart w:id="39" w:name="_Toc200520710"/>
       <w:r>
         <w:t xml:space="preserve">Sprint </w:t>
       </w:r>
       <w:r>
         <w:t>Retrospektive</w:t>
       </w:r>
-      <w:bookmarkEnd w:id="38"/>
+      <w:bookmarkEnd w:id="39"/>
     </w:p>
     <w:p>
       <w:pPr>
@@ -9919,7 +10377,15 @@
       </w:pPr>
       <w:r>
         <w:lastRenderedPageBreak/>
-        <w:t>Für den nächsten Sprint wurde beschlossen, den sprachlichen Austausch gezielter zu verbessern – etwa durch regelmäßige kurze Sync-Meetings oder klar definierte Kommunikationskanäle. Zudem soll durch die stärkere Abgrenzung und Isolation einzelner Arbeitsprozesse die Eigenverantwortung innerhalb der Teams gestärkt und Schnittstellenprobleme reduziert werden.</w:t>
+        <w:t xml:space="preserve">Für den nächsten Sprint wurde beschlossen, den sprachlichen Austausch gezielter zu verbessern – etwa durch regelmäßige kurze </w:t>
+      </w:r>
+      <w:proofErr w:type="spellStart"/>
+      <w:r>
+        <w:t>Sync</w:t>
+      </w:r>
+      <w:proofErr w:type="spellEnd"/>
+      <w:r>
+        <w:t>-Meetings oder klar definierte Kommunikationskanäle. Zudem soll durch die stärkere Abgrenzung und Isolation einzelner Arbeitsprozesse die Eigenverantwortung innerhalb der Teams gestärkt und Schnittstellenprobleme reduziert werden.</w:t>
       </w:r>
     </w:p>
     <w:p>
@@ -9931,11 +10397,11 @@
         </w:numPr>
         <w:spacing w:line="240" w:lineRule="auto"/>
       </w:pPr>
-      <w:bookmarkStart w:id="39" w:name="_Toc200443247"/>
+      <w:bookmarkStart w:id="40" w:name="_Toc200520711"/>
       <w:r>
         <w:t>Sprint Zusammenfassung</w:t>
       </w:r>
-      <w:bookmarkEnd w:id="39"/>
+      <w:bookmarkEnd w:id="40"/>
     </w:p>
     <w:p>
       <w:r>
@@ -9952,14 +10418,14 @@
         </w:numPr>
         <w:spacing w:line="240" w:lineRule="auto"/>
       </w:pPr>
-      <w:bookmarkStart w:id="40" w:name="_Toc200443248"/>
+      <w:bookmarkStart w:id="41" w:name="_Toc200520712"/>
       <w:r>
         <w:t xml:space="preserve">Sprint </w:t>
       </w:r>
       <w:r>
         <w:t>4</w:t>
       </w:r>
-      <w:bookmarkEnd w:id="40"/>
+      <w:bookmarkEnd w:id="41"/>
     </w:p>
     <w:p>
       <w:pPr>
@@ -9971,12 +10437,12 @@
         <w:spacing w:line="240" w:lineRule="auto"/>
         <w:ind w:left="425" w:hanging="425"/>
       </w:pPr>
-      <w:bookmarkStart w:id="41" w:name="_Toc200443249"/>
       <w:bookmarkStart w:id="42" w:name="_Hlk199314343"/>
+      <w:bookmarkStart w:id="43" w:name="_Toc200520713"/>
       <w:r>
         <w:t>Sprintplanung</w:t>
       </w:r>
-      <w:bookmarkEnd w:id="41"/>
+      <w:bookmarkEnd w:id="43"/>
     </w:p>
     <w:p>
       <w:pPr>
@@ -10118,9 +10584,11 @@
             <w:tcW w:w="4505" w:type="dxa"/>
           </w:tcPr>
           <w:p>
+            <w:proofErr w:type="spellStart"/>
             <w:r>
               <w:t>MBot</w:t>
             </w:r>
+            <w:proofErr w:type="spellEnd"/>
             <w:r>
               <w:t xml:space="preserve"> sammelt, verarbeitet und überträgt Sensordaten an das Frontend</w:t>
             </w:r>
@@ -10243,11 +10711,11 @@
         <w:spacing w:line="240" w:lineRule="auto"/>
         <w:ind w:left="425" w:hanging="425"/>
       </w:pPr>
-      <w:bookmarkStart w:id="43" w:name="_Toc200443250"/>
+      <w:bookmarkStart w:id="44" w:name="_Toc200520714"/>
       <w:r>
         <w:t>Sprint Demo</w:t>
       </w:r>
-      <w:bookmarkEnd w:id="43"/>
+      <w:bookmarkEnd w:id="44"/>
     </w:p>
     <w:p>
       <w:r>
@@ -10270,7 +10738,7 @@
                     <pic:cNvPicPr/>
                   </pic:nvPicPr>
                   <pic:blipFill>
-                    <a:blip r:embed="rId29"/>
+                    <a:blip r:embed="rId33"/>
                     <a:stretch>
                       <a:fillRect/>
                     </a:stretch>
@@ -10330,7 +10798,7 @@
                     <pic:cNvPicPr/>
                   </pic:nvPicPr>
                   <pic:blipFill>
-                    <a:blip r:embed="rId30"/>
+                    <a:blip r:embed="rId34"/>
                     <a:stretch>
                       <a:fillRect/>
                     </a:stretch>
@@ -10363,11 +10831,11 @@
         <w:spacing w:line="240" w:lineRule="auto"/>
         <w:ind w:left="425" w:hanging="425"/>
       </w:pPr>
-      <w:bookmarkStart w:id="44" w:name="_Toc200443251"/>
+      <w:bookmarkStart w:id="45" w:name="_Toc200520715"/>
       <w:r>
         <w:t>Sprint Retrospektive</w:t>
       </w:r>
-      <w:bookmarkEnd w:id="44"/>
+      <w:bookmarkEnd w:id="45"/>
       <w:r>
         <w:t xml:space="preserve"> </w:t>
       </w:r>
@@ -10392,11 +10860,11 @@
         <w:spacing w:line="240" w:lineRule="auto"/>
         <w:ind w:left="425" w:hanging="425"/>
       </w:pPr>
-      <w:bookmarkStart w:id="45" w:name="_Toc200443252"/>
+      <w:bookmarkStart w:id="46" w:name="_Toc200520716"/>
       <w:r>
         <w:t>Sprint Zusammenfassung</w:t>
       </w:r>
-      <w:bookmarkEnd w:id="45"/>
+      <w:bookmarkEnd w:id="46"/>
     </w:p>
     <w:p>
       <w:r>
@@ -10426,14 +10894,14 @@
         </w:numPr>
         <w:spacing w:line="240" w:lineRule="auto"/>
       </w:pPr>
-      <w:bookmarkStart w:id="46" w:name="_Toc200443253"/>
+      <w:bookmarkStart w:id="47" w:name="_Toc200520717"/>
       <w:r>
         <w:t xml:space="preserve">Sprint </w:t>
       </w:r>
       <w:r>
         <w:t>5</w:t>
       </w:r>
-      <w:bookmarkEnd w:id="46"/>
+      <w:bookmarkEnd w:id="47"/>
     </w:p>
     <w:p>
       <w:pPr>
@@ -10444,11 +10912,11 @@
         </w:numPr>
         <w:spacing w:line="240" w:lineRule="auto"/>
       </w:pPr>
-      <w:bookmarkStart w:id="47" w:name="_Toc200443254"/>
+      <w:bookmarkStart w:id="48" w:name="_Toc200520718"/>
       <w:r>
         <w:t>Sprintplanung</w:t>
       </w:r>
-      <w:bookmarkEnd w:id="47"/>
+      <w:bookmarkEnd w:id="48"/>
     </w:p>
     <w:p>
       <w:pPr>
@@ -10656,11 +11124,11 @@
         <w:spacing w:line="240" w:lineRule="auto"/>
         <w:ind w:left="425" w:hanging="425"/>
       </w:pPr>
-      <w:bookmarkStart w:id="48" w:name="_Toc200443255"/>
+      <w:bookmarkStart w:id="49" w:name="_Toc200520719"/>
       <w:r>
         <w:t>Sprint Retrospektive</w:t>
       </w:r>
-      <w:bookmarkEnd w:id="48"/>
+      <w:bookmarkEnd w:id="49"/>
       <w:r>
         <w:t xml:space="preserve"> </w:t>
       </w:r>
@@ -10681,21 +11149,31 @@
         <w:spacing w:line="240" w:lineRule="auto"/>
         <w:ind w:left="425" w:hanging="425"/>
       </w:pPr>
-      <w:bookmarkStart w:id="49" w:name="_Toc200443256"/>
+      <w:bookmarkStart w:id="50" w:name="_Toc200520720"/>
       <w:r>
         <w:t>Sprint Zusammenfassung</w:t>
       </w:r>
-      <w:bookmarkEnd w:id="49"/>
+      <w:bookmarkEnd w:id="50"/>
     </w:p>
     <w:p>
       <w:r>
         <w:t xml:space="preserve">Die Projektdokumentation wurde auf inhaltliche Lücken überprüft und entsprechend ergänzt. Zudem wurden das </w:t>
       </w:r>
+      <w:proofErr w:type="spellStart"/>
       <w:r>
         <w:t>MBot</w:t>
       </w:r>
-      <w:r>
-        <w:t>-Skript sowie das Hauptprogramm des Backends in Zusammenarbeit mit dem Frontend-Team umfassend auf Bugs und Fehler getestet</w:t>
+      <w:proofErr w:type="spellEnd"/>
+      <w:r>
+        <w:t xml:space="preserve">-Skript sowie das Hauptprogramm des </w:t>
+      </w:r>
+      <w:proofErr w:type="spellStart"/>
+      <w:r>
+        <w:t>Backends</w:t>
+      </w:r>
+      <w:proofErr w:type="spellEnd"/>
+      <w:r>
+        <w:t xml:space="preserve"> in Zusammenarbeit mit dem Frontend-Team umfassend auf Bugs und Fehler getestet</w:t>
       </w:r>
       <w:r>
         <w:t>, dabei i</w:t>
@@ -10726,17 +11204,19 @@
         </w:numPr>
         <w:spacing w:line="240" w:lineRule="auto"/>
       </w:pPr>
-      <w:bookmarkStart w:id="50" w:name="_Toc200443257"/>
+      <w:bookmarkStart w:id="51" w:name="_Toc200520721"/>
       <w:r>
         <w:t xml:space="preserve">Installation / Software </w:t>
       </w:r>
+      <w:proofErr w:type="spellStart"/>
       <w:r>
         <w:t>D</w:t>
       </w:r>
       <w:r>
         <w:t>eployment</w:t>
       </w:r>
-      <w:bookmarkEnd w:id="50"/>
+      <w:bookmarkEnd w:id="51"/>
+      <w:proofErr w:type="spellEnd"/>
     </w:p>
     <w:p>
       <w:pPr>
@@ -10754,7 +11234,7 @@
           <w:szCs w:val="24"/>
         </w:rPr>
       </w:pPr>
-      <w:bookmarkStart w:id="51" w:name="_Toc200443258"/>
+      <w:bookmarkStart w:id="52" w:name="_Toc200520722"/>
       <w:r>
         <w:rPr>
           <w:b w:val="0"/>
@@ -10763,9 +11243,53 @@
           <w:sz w:val="24"/>
           <w:szCs w:val="24"/>
         </w:rPr>
-        <w:t>Die fertige Softwarelösung war ursprünglich nicht für ein offizielles Deployment vorgesehen. Vorerst wird die Backend-Applikation lokal und statisch auf einem ausgewählten Rechner ausgeführt. Für eine zukünftige Nutzung und mögliche Deployment-Optionen wären zusätzliche Abstimmungen sowie Erweiterungen am Frontend erforderlich, die im Rahmen dieses Projekts jedoch weder geplant noch umgesetzt wurden.</w:t>
-      </w:r>
-      <w:bookmarkEnd w:id="51"/>
+        <w:t xml:space="preserve">Die fertige Softwarelösung war ursprünglich nicht für ein offizielles </w:t>
+      </w:r>
+      <w:proofErr w:type="spellStart"/>
+      <w:r>
+        <w:rPr>
+          <w:b w:val="0"/>
+          <w:bCs w:val="0"/>
+          <w:kern w:val="0"/>
+          <w:sz w:val="24"/>
+          <w:szCs w:val="24"/>
+        </w:rPr>
+        <w:t>Deployment</w:t>
+      </w:r>
+      <w:proofErr w:type="spellEnd"/>
+      <w:r>
+        <w:rPr>
+          <w:b w:val="0"/>
+          <w:bCs w:val="0"/>
+          <w:kern w:val="0"/>
+          <w:sz w:val="24"/>
+          <w:szCs w:val="24"/>
+        </w:rPr>
+        <w:t xml:space="preserve"> vorgesehen. Vorerst wird die Backend-Applikation lokal und statisch auf einem ausgewählten Rechner ausgeführt. Für eine zukünftige Nutzung und mögliche </w:t>
+      </w:r>
+      <w:proofErr w:type="spellStart"/>
+      <w:r>
+        <w:rPr>
+          <w:b w:val="0"/>
+          <w:bCs w:val="0"/>
+          <w:kern w:val="0"/>
+          <w:sz w:val="24"/>
+          <w:szCs w:val="24"/>
+        </w:rPr>
+        <w:t>Deployment</w:t>
+      </w:r>
+      <w:proofErr w:type="spellEnd"/>
+      <w:r>
+        <w:rPr>
+          <w:b w:val="0"/>
+          <w:bCs w:val="0"/>
+          <w:kern w:val="0"/>
+          <w:sz w:val="24"/>
+          <w:szCs w:val="24"/>
+        </w:rPr>
+        <w:t>-Optionen wären zusätzliche Abstimmungen sowie Erweiterungen am Frontend erforderlich, die im Rahmen dieses Projekts jedoch weder geplant noch umgesetzt wurden.</w:t>
+      </w:r>
+      <w:bookmarkEnd w:id="52"/>
     </w:p>
     <w:p>
       <w:pPr>
@@ -10776,14 +11300,14 @@
         </w:numPr>
         <w:spacing w:line="240" w:lineRule="auto"/>
       </w:pPr>
-      <w:bookmarkStart w:id="52" w:name="_Toc200443259"/>
+      <w:bookmarkStart w:id="53" w:name="_Toc200520723"/>
       <w:r>
         <w:t>Projektabschlu</w:t>
       </w:r>
       <w:r>
         <w:t>ss</w:t>
       </w:r>
-      <w:bookmarkEnd w:id="52"/>
+      <w:bookmarkEnd w:id="53"/>
     </w:p>
     <w:p>
       <w:pPr>
@@ -10794,31 +11318,45 @@
         </w:numPr>
         <w:spacing w:line="240" w:lineRule="auto"/>
       </w:pPr>
-      <w:bookmarkStart w:id="53" w:name="_Toc200443260"/>
+      <w:bookmarkStart w:id="54" w:name="_Toc200520724"/>
       <w:r>
         <w:t>Projektzusammenfassung</w:t>
       </w:r>
-      <w:bookmarkEnd w:id="53"/>
+      <w:bookmarkEnd w:id="54"/>
     </w:p>
     <w:p>
       <w:r>
         <w:t xml:space="preserve">In diesem Projekt haben wir in fünf Sprints ein System zur Steuerung und Kommunikation mit dem </w:t>
       </w:r>
+      <w:proofErr w:type="spellStart"/>
       <w:r>
         <w:t>MBot</w:t>
       </w:r>
+      <w:proofErr w:type="spellEnd"/>
       <w:r>
         <w:t xml:space="preserve"> entwickelt. Zuerst ging es um die Verbindung mit dem Schul-WLAN und dem </w:t>
       </w:r>
+      <w:proofErr w:type="spellStart"/>
       <w:r>
         <w:t>MBot</w:t>
       </w:r>
-      <w:r>
-        <w:t xml:space="preserve"> selbst. Danach haben wir die Schnittstelle zwischen Frontend und Backend aufgebaut und den </w:t>
-      </w:r>
+      <w:proofErr w:type="spellEnd"/>
+      <w:r>
+        <w:t xml:space="preserve"> selbst. Danach haben wir die Schnittstelle zwischen Frontend und </w:t>
+      </w:r>
+      <w:proofErr w:type="gramStart"/>
+      <w:r>
+        <w:t>Backend</w:t>
+      </w:r>
+      <w:proofErr w:type="gramEnd"/>
+      <w:r>
+        <w:t xml:space="preserve"> aufgebaut und den </w:t>
+      </w:r>
+      <w:proofErr w:type="spellStart"/>
       <w:r>
         <w:t>MBot</w:t>
       </w:r>
+      <w:proofErr w:type="spellEnd"/>
       <w:r>
         <w:t xml:space="preserve"> so programmiert, dass er auf Steuerbefehle reagieren kann.</w:t>
       </w:r>
@@ -10828,22 +11366,37 @@
       <w:r>
         <w:t xml:space="preserve">Im dritten Sprint wurde die Datenbank eingerichtet und der sogenannte "Discovery Mode" getestet – ein Modus, in dem der </w:t>
       </w:r>
+      <w:proofErr w:type="spellStart"/>
       <w:r>
         <w:t>MBot</w:t>
       </w:r>
-      <w:r>
-        <w:t xml:space="preserve"> Hindernisse erkennt und umfahren kann. Dabei gab es kleine Schwierigkeiten mit der Zusammenarbeit mit dem Frontend-Team, die aber gelöst wurden.</w:t>
+      <w:proofErr w:type="spellEnd"/>
+      <w:r>
+        <w:t xml:space="preserve"> Hindernisse erkennt und umfahren kann. Dabei gab es </w:t>
+      </w:r>
+      <w:proofErr w:type="spellStart"/>
+      <w:r>
+        <w:t>kleine</w:t>
+      </w:r>
+      <w:proofErr w:type="spellEnd"/>
+      <w:r>
+        <w:t xml:space="preserve"> Schwierigkeiten mit der Zusammenarbeit mit dem Frontend-Team, die aber gelöst wurden.</w:t>
       </w:r>
     </w:p>
     <w:p>
       <w:r>
         <w:t xml:space="preserve">Im vierten Sprint haben wir die Sensordaten des </w:t>
       </w:r>
+      <w:proofErr w:type="spellStart"/>
       <w:r>
         <w:t>MBot</w:t>
       </w:r>
       <w:r>
-        <w:t>s verarbeitet und an das Frontend geschickt. Alles lief reibungslos. Im letzten Sprint stand die Dokumentation im Fokus. Außerdem wurden letzte Fehler im Code behoben.</w:t>
+        <w:t>s</w:t>
+      </w:r>
+      <w:proofErr w:type="spellEnd"/>
+      <w:r>
+        <w:t xml:space="preserve"> verarbeitet und an das Frontend geschickt. Alles lief reibungslos. Im letzten Sprint stand die Dokumentation im Fokus. Außerdem wurden letzte Fehler im Code behoben.</w:t>
       </w:r>
     </w:p>
     <w:p/>
@@ -10861,11 +11414,11 @@
         </w:numPr>
         <w:spacing w:line="240" w:lineRule="auto"/>
       </w:pPr>
-      <w:bookmarkStart w:id="54" w:name="_Toc200443261"/>
+      <w:bookmarkStart w:id="55" w:name="_Toc200520725"/>
       <w:r>
         <w:t>Attachments</w:t>
       </w:r>
-      <w:bookmarkEnd w:id="54"/>
+      <w:bookmarkEnd w:id="55"/>
     </w:p>
     <w:p>
       <w:pPr>
@@ -10873,7 +11426,7 @@
           <w:lang w:val="en-US"/>
         </w:rPr>
       </w:pPr>
-      <w:hyperlink r:id="rId31" w:history="1">
+      <w:hyperlink r:id="rId35" w:history="1">
         <w:r>
           <w:rPr>
             <w:rStyle w:val="Hyperlink"/>
@@ -10989,8 +11542,13 @@
           </w:tcPr>
           <w:p>
             <w:r>
-              <w:t>Starten des ServiceManagers</w:t>
-            </w:r>
+              <w:t xml:space="preserve">Starten des </w:t>
+            </w:r>
+            <w:proofErr w:type="spellStart"/>
+            <w:r>
+              <w:t>ServiceManagers</w:t>
+            </w:r>
+            <w:proofErr w:type="spellEnd"/>
           </w:p>
         </w:tc>
       </w:tr>
@@ -11082,9 +11640,11 @@
             <w:r>
               <w:t xml:space="preserve">Kommunikation zum </w:t>
             </w:r>
+            <w:proofErr w:type="spellStart"/>
             <w:r>
               <w:t>MBot</w:t>
             </w:r>
+            <w:proofErr w:type="spellEnd"/>
           </w:p>
         </w:tc>
       </w:tr>
@@ -11129,9 +11689,11 @@
             <w:r>
               <w:t xml:space="preserve">File für den </w:t>
             </w:r>
+            <w:proofErr w:type="spellStart"/>
             <w:r>
               <w:t>MBot</w:t>
             </w:r>
+            <w:proofErr w:type="spellEnd"/>
             <w:r>
               <w:t xml:space="preserve"> zum Probieren</w:t>
             </w:r>
@@ -11158,18 +11720,20 @@
             <w:r>
               <w:t xml:space="preserve">Funktionierender Code für den </w:t>
             </w:r>
+            <w:proofErr w:type="spellStart"/>
             <w:r>
               <w:t>MBot</w:t>
             </w:r>
+            <w:proofErr w:type="spellEnd"/>
           </w:p>
         </w:tc>
       </w:tr>
     </w:tbl>
     <w:p/>
     <w:sectPr>
-      <w:headerReference w:type="default" r:id="rId32"/>
-      <w:footerReference w:type="even" r:id="rId33"/>
-      <w:footerReference w:type="default" r:id="rId34"/>
+      <w:headerReference w:type="default" r:id="rId36"/>
+      <w:footerReference w:type="even" r:id="rId37"/>
+      <w:footerReference w:type="default" r:id="rId38"/>
       <w:pgSz w:w="11900" w:h="16840"/>
       <w:pgMar w:top="1440" w:right="1440" w:bottom="1440" w:left="1440" w:header="708" w:footer="708" w:gutter="0"/>
       <w:cols w:space="708"/>
@@ -11300,7 +11864,7 @@
         <w:rPr>
           <w:noProof/>
         </w:rPr>
-        <w:t>22</w:t>
+        <w:t>25</w:t>
       </w:r>
     </w:fldSimple>
   </w:p>
@@ -15585,19 +16149,6 @@
 </file>
 
 <file path=customXml/item2.xml><?xml version="1.0" encoding="utf-8"?>
-<b:Sources xmlns:b="http://schemas.openxmlformats.org/officeDocument/2006/bibliography" xmlns="http://schemas.openxmlformats.org/officeDocument/2006/bibliography" SelectedStyle="\APASixthEditionOfficeOnline.xsl" StyleName="APA" Version="6"/>
-</file>
-
-<file path=customXml/item3.xml><?xml version="1.0" encoding="utf-8"?>
-<?mso-contentType ?>
-<FormTemplates xmlns="http://schemas.microsoft.com/sharepoint/v3/contenttype/forms">
-  <Display>DocumentLibraryForm</Display>
-  <Edit>DocumentLibraryForm</Edit>
-  <New>DocumentLibraryForm</New>
-</FormTemplates>
-</file>
-
-<file path=customXml/item4.xml><?xml version="1.0" encoding="utf-8"?>
 <ct:contentTypeSchema xmlns:ct="http://schemas.microsoft.com/office/2006/metadata/contentType" xmlns:ma="http://schemas.microsoft.com/office/2006/metadata/properties/metaAttributes" ct:_="" ma:_="" ma:contentTypeName="Dokument" ma:contentTypeID="0x01010091FD76AC810CD946AFF2048135E5AED8" ma:contentTypeVersion="4" ma:contentTypeDescription="Ein neues Dokument erstellen." ma:contentTypeScope="" ma:versionID="f1a1cd72032fc8609ea7c3f0b5cd8b51">
   <xsd:schema xmlns:xsd="http://www.w3.org/2001/XMLSchema" xmlns:xs="http://www.w3.org/2001/XMLSchema" xmlns:p="http://schemas.microsoft.com/office/2006/metadata/properties" xmlns:ns2="e330c3bd-b73b-44bd-ae32-0c4bdfdcab8e" targetNamespace="http://schemas.microsoft.com/office/2006/metadata/properties" ma:root="true" ma:fieldsID="a8427e112a34e63d5c426854409c5fee" ns2:_="">
     <xsd:import namespace="e330c3bd-b73b-44bd-ae32-0c4bdfdcab8e"/>
@@ -15741,6 +16292,19 @@
 </ct:contentTypeSchema>
 </file>
 
+<file path=customXml/item3.xml><?xml version="1.0" encoding="utf-8"?>
+<?mso-contentType ?>
+<FormTemplates xmlns="http://schemas.microsoft.com/sharepoint/v3/contenttype/forms">
+  <Display>DocumentLibraryForm</Display>
+  <Edit>DocumentLibraryForm</Edit>
+  <New>DocumentLibraryForm</New>
+</FormTemplates>
+</file>
+
+<file path=customXml/item4.xml><?xml version="1.0" encoding="utf-8"?>
+<b:Sources xmlns:b="http://schemas.openxmlformats.org/officeDocument/2006/bibliography" xmlns="http://schemas.openxmlformats.org/officeDocument/2006/bibliography" SelectedStyle="\APASixthEditionOfficeOnline.xsl" StyleName="APA" Version="6"/>
+</file>
+
 <file path=customXml/itemProps1.xml><?xml version="1.0" encoding="utf-8"?>
 <ds:datastoreItem xmlns:ds="http://schemas.openxmlformats.org/officeDocument/2006/customXml" ds:itemID="{2B630C52-6406-4F1B-9536-6C738A437787}">
   <ds:schemaRefs>
@@ -15751,22 +16315,6 @@
 </file>
 
 <file path=customXml/itemProps2.xml><?xml version="1.0" encoding="utf-8"?>
-<ds:datastoreItem xmlns:ds="http://schemas.openxmlformats.org/officeDocument/2006/customXml" ds:itemID="{4D661877-586C-40E1-8EDF-D17984FD5B5C}">
-  <ds:schemaRefs>
-    <ds:schemaRef ds:uri="http://schemas.openxmlformats.org/officeDocument/2006/bibliography"/>
-  </ds:schemaRefs>
-</ds:datastoreItem>
-</file>
-
-<file path=customXml/itemProps3.xml><?xml version="1.0" encoding="utf-8"?>
-<ds:datastoreItem xmlns:ds="http://schemas.openxmlformats.org/officeDocument/2006/customXml" ds:itemID="{5683F5BF-7529-4961-AAB2-F4BF9F0EE618}">
-  <ds:schemaRefs>
-    <ds:schemaRef ds:uri="http://schemas.microsoft.com/sharepoint/v3/contenttype/forms"/>
-  </ds:schemaRefs>
-</ds:datastoreItem>
-</file>
-
-<file path=customXml/itemProps4.xml><?xml version="1.0" encoding="utf-8"?>
 <ds:datastoreItem xmlns:ds="http://schemas.openxmlformats.org/officeDocument/2006/customXml" ds:itemID="{01E8BE62-401B-4E77-A753-E1D87497926E}">
   <ds:schemaRefs>
     <ds:schemaRef ds:uri="http://schemas.microsoft.com/office/2006/metadata/contentType"/>
@@ -15782,4 +16330,20 @@
     <ds:schemaRef ds:uri="http://schemas.microsoft.com/internal/obd"/>
   </ds:schemaRefs>
 </ds:datastoreItem>
+</file>
+
+<file path=customXml/itemProps3.xml><?xml version="1.0" encoding="utf-8"?>
+<ds:datastoreItem xmlns:ds="http://schemas.openxmlformats.org/officeDocument/2006/customXml" ds:itemID="{5683F5BF-7529-4961-AAB2-F4BF9F0EE618}">
+  <ds:schemaRefs>
+    <ds:schemaRef ds:uri="http://schemas.microsoft.com/sharepoint/v3/contenttype/forms"/>
+  </ds:schemaRefs>
+</ds:datastoreItem>
+</file>
+
+<file path=customXml/itemProps4.xml><?xml version="1.0" encoding="utf-8"?>
+<ds:datastoreItem xmlns:ds="http://schemas.openxmlformats.org/officeDocument/2006/customXml" ds:itemID="{4D661877-586C-40E1-8EDF-D17984FD5B5C}">
+  <ds:schemaRefs>
+    <ds:schemaRef ds:uri="http://schemas.openxmlformats.org/officeDocument/2006/bibliography"/>
+  </ds:schemaRefs>
+</ds:datastoreItem>
 </file>
</xml_diff>